<commit_message>
updated manuscript version 2
</commit_message>
<xml_diff>
--- a/doc/ms/Junker_temp-energy-flux_editing.docx
+++ b/doc/ms/Junker_temp-energy-flux_editing.docx
@@ -78,10 +78,7 @@
         <w:t>6</w:t>
       </w:r>
       <w:r>
-        <w:t xml:space="preserve">, and </w:t>
-      </w:r>
-      <w:r>
-        <w:t>Gísli M. Gíslason</w:t>
+        <w:t>, and Gísli M. Gíslason</w:t>
       </w:r>
       <w:r>
         <w:rPr>
@@ -134,10 +131,7 @@
         <w:t>3</w:t>
       </w:r>
       <w:r>
-        <w:t xml:space="preserve"> Department of Evolution, Ecology, and Organismal Biolo</w:t>
-      </w:r>
-      <w:r>
-        <w:t>gy, The Ohio State University, Translational Data Analytics Institute, The Aquatic Ecology Laboratory, Columbus, OH 43212, USA</w:t>
+        <w:t xml:space="preserve"> Department of Evolution, Ecology, and Organismal Biology, The Ohio State University, Translational Data Analytics Institute, The Aquatic Ecology Laboratory, Columbus, OH 43212, USA</w:t>
       </w:r>
       <w:r>
         <w:br/>
@@ -161,10 +155,7 @@
         <w:t>5</w:t>
       </w:r>
       <w:r>
-        <w:t xml:space="preserve"> National Aquatic Monitoring Center, Depar</w:t>
-      </w:r>
-      <w:r>
-        <w:t>tment of Watershed Sciences, Utah State University, Logan, UT 84322, USA</w:t>
+        <w:t xml:space="preserve"> National Aquatic Monitoring Center, Department of Watershed Sciences, Utah State University, Logan, UT 84322, USA</w:t>
       </w:r>
       <w:r>
         <w:br/>
@@ -270,10 +261,7 @@
         </w:numPr>
       </w:pPr>
       <w:r>
-        <w:t>Main text word count (w/ references): 562</w:t>
-      </w:r>
-      <w:r>
-        <w:t>5</w:t>
+        <w:t>Main text word count (w/ references): 5625</w:t>
       </w:r>
     </w:p>
     <w:p>
@@ -340,19 +328,15 @@
         <w:lastRenderedPageBreak/>
         <w:t>Abstract</w:t>
       </w:r>
+      <w:bookmarkStart w:id="1" w:name="_GoBack"/>
+      <w:bookmarkEnd w:id="1"/>
     </w:p>
     <w:p>
       <w:pPr>
         <w:pStyle w:val="FirstParagraph"/>
       </w:pPr>
       <w:r>
-        <w:t>Warming temperatures are altering communities and trophic networks globally. While the influence of warming on food webs is often context-depen</w:t>
-      </w:r>
-      <w:r>
-        <w:t>dent, increasing temperatures are predicted to influence communities in two fundamental ways: 1) by reducing average body size and 2) by increasing individual metabolic rates. These warming-induced changes have the potential to influence the distribution o</w:t>
-      </w:r>
-      <w:r>
-        <w:t>f food web fluxes, food web stability, and the importance of environmental and biological factors in community assembly. Here, we quantified patterns and the relative distribution of organic matter fluxes through stream food webs spanning a natural ~25</w:t>
+        <w:t>Warming temperatures are altering communities and trophic networks globally. While the influence of warming on food webs is often context-dependent, increasing temperatures are predicted to influence communities in two fundamental ways: 1) by reducing average body size and 2) by increasing individual metabolic rates. These warming-induced changes have the potential to influence the distribution of food web fluxes, food web stability, and the importance of environmental and biological factors in community assembly. Here, we quantified patterns and the relative distribution of organic matter fluxes through stream food webs spanning a natural ~25</w:t>
       </w:r>
       <m:oMath>
         <m:sSup>
@@ -385,10 +369,7 @@
         </m:sSup>
       </m:oMath>
       <w:r>
-        <w:t xml:space="preserve">C </w:t>
-      </w:r>
-      <w:r>
-        <w:t xml:space="preserve">temperature gradient. We then related these patterns to species- and community-level trait distributions (body size, </w:t>
+        <w:t xml:space="preserve">C temperature gradient. We then related these patterns to species- and community-level trait distributions (body size, </w:t>
       </w:r>
       <w:r>
         <w:rPr>
@@ -418,10 +399,7 @@
         <w:t>M</w:t>
       </w:r>
       <w:r>
-        <w:t xml:space="preserve"> </w:t>
-      </w:r>
-      <w:r>
-        <w:t xml:space="preserve">and higher </w:t>
+        <w:t xml:space="preserve"> and higher </w:t>
       </w:r>
       <w:r>
         <w:rPr>
@@ -441,26 +419,14 @@
         <w:t>P:B</w:t>
       </w:r>
       <w:r>
-        <w:t xml:space="preserve"> </w:t>
-      </w:r>
-      <w:r>
-        <w:t>populations. Across the temperature gradient, communities in warmer streams were indeed composed of smaller-bodied and higher biomass-turnover populations on average. Additionally, material fluxes within warmer streams were increasingly skewed towards high</w:t>
-      </w:r>
-      <w:r>
-        <w:t>-turnover populations, demonstrating that warming can restructure organic matter fluxes in both an absolute and relative sense. With warming, the relative distribution of organic matter fluxes also appeared to be increasingly ‘non-random’, suggesting the p</w:t>
-      </w:r>
-      <w:r>
-        <w:t xml:space="preserve">otential for stronger selection for these traits with increasing temperature. Our study suggests that a warming world will be ‘smaller and faster’, and that warming has the potential to shape pathways of energy and material flows in food webs in ways that </w:t>
-      </w:r>
-      <w:r>
-        <w:t>may be predictable.</w:t>
+        <w:t xml:space="preserve"> populations. Across the temperature gradient, communities in warmer streams were indeed composed of smaller-bodied and higher biomass-turnover populations on average. Additionally, material fluxes within warmer streams were increasingly skewed towards high-turnover populations, demonstrating that warming can restructure organic matter fluxes in both an absolute and relative sense. With warming, the relative distribution of organic matter fluxes also appeared to be increasingly ‘non-random’, suggesting the potential for stronger selection for these traits with increasing temperature. Our study suggests that a warming world will be ‘smaller and faster’, and that warming has the potential to shape pathways of energy and material flows in food webs in ways that may be predictable.</w:t>
       </w:r>
     </w:p>
     <w:p>
       <w:pPr>
         <w:pStyle w:val="Heading1"/>
       </w:pPr>
-      <w:bookmarkStart w:id="1" w:name="introduction"/>
+      <w:bookmarkStart w:id="2" w:name="introduction"/>
       <w:bookmarkEnd w:id="0"/>
       <w:r>
         <w:lastRenderedPageBreak/>
@@ -472,16 +438,7 @@
         <w:pStyle w:val="FirstParagraph"/>
       </w:pPr>
       <w:r>
-        <w:t>Increasing global temperatures can influence the provision and maintenance of ecosystem services by modifying the network of species interactions that underpin ecosystem functions (de Ruiter et al. 1995, Woodward et al. 201</w:t>
-      </w:r>
-      <w:r>
-        <w:t>0, Brose et al. 2012, Thompson et al. 2012). The effects of warming permeate across levels of biological organization from its control on individual metabolic rates (Gillooly et al. 2001, Brown et al. 2004) and biological activity (e.g., attack rate, handl</w:t>
-      </w:r>
-      <w:r>
-        <w:t>ing time, growth rates, etc.; Dell et al. (2014), to broad-scale shifts in community assembly and structure (Nelson et al. 2017b, Gibert 2019, Saito et al. 2021). Across global climate gradients, these temperature-induced changes have the potential to medi</w:t>
-      </w:r>
-      <w:r>
-        <w:t>ate food web stability (Baiser et al. 2019) by altering the acquisition and allocation of resources (Zhang et al. 2017) and the magnitudes and relative distribution of energy fluxes in food webs (May 1972, McCann et al. 1998, Barnes et al. 2018).</w:t>
+        <w:t>Increasing global temperatures can influence the provision and maintenance of ecosystem services by modifying the network of species interactions that underpin ecosystem functions (de Ruiter et al. 1995, Woodward et al. 2010, Brose et al. 2012, Thompson et al. 2012). The effects of warming permeate across levels of biological organization from its control on individual metabolic rates (Gillooly et al. 2001, Brown et al. 2004) and biological activity (e.g., attack rate, handling time, growth rates, etc.; Dell et al. (2014), to broad-scale shifts in community assembly and structure (Nelson et al. 2017b, Gibert 2019, Saito et al. 2021). Across global climate gradients, these temperature-induced changes have the potential to mediate food web stability (Baiser et al. 2019) by altering the acquisition and allocation of resources (Zhang et al. 2017) and the magnitudes and relative distribution of energy fluxes in food webs (May 1972, McCann et al. 1998, Barnes et al. 2018).</w:t>
       </w:r>
     </w:p>
     <w:p>
@@ -489,32 +446,11 @@
         <w:pStyle w:val="BodyText"/>
       </w:pPr>
       <w:r>
-        <w:t>Understan</w:t>
-      </w:r>
-      <w:r>
-        <w:t>ding how warming alters energy fluxes in food webs requires information about how temperature modifies connections between ecosystem structure (i.e. biodiversity) and function. Such connections hinge upon how warming influences functional trait distributio</w:t>
-      </w:r>
-      <w:r>
-        <w:t xml:space="preserve">ns and how these functional traits translate to energy demands (Norberg et al. 2001, Loreau et al. 2001, Norberg 2004). Additionally, warming may modify both deterministic (e.g., environmental/niche filtering, Whittaker 1962) and stochastic (e.g., neutral </w:t>
-      </w:r>
-      <w:r>
-        <w:t>theory, Hubbell 2001) community assembly processes (Saito et al. 2021), leading to many possible relationships between warming and species’ abundance and trait distributions. For example, although temperature appears to have minimal control on species rich</w:t>
-      </w:r>
-      <w:r>
-        <w:t xml:space="preserve">ness across taxonomic groups (e.g., Bastazini et al. 2021), warming may have profound effects on the dominance structure (i.e. evenness) of ecological communities, often by reducing community evenness and favoring a few well-adapted species </w:t>
+        <w:t xml:space="preserve">Understanding how warming alters energy fluxes in food webs requires information about how temperature modifies connections between ecosystem structure (i.e. biodiversity) and function. Such connections hinge upon how warming influences functional trait distributions and how these functional traits translate to energy demands (Norberg et al. 2001, Loreau et al. 2001, Norberg 2004). Additionally, warming may modify both deterministic (e.g., environmental/niche filtering, Whittaker 1962) and stochastic (e.g., neutral theory, Hubbell 2001) community assembly processes (Saito et al. 2021), leading to many possible relationships between warming and species’ abundance and trait distributions. For example, although temperature appears to have minimal control on species richness across taxonomic groups (e.g., Bastazini et al. 2021), warming may have profound effects on the dominance structure (i.e. evenness) of ecological communities, often by reducing community evenness and favoring a few well-adapted species </w:t>
       </w:r>
       <w:r>
         <w:lastRenderedPageBreak/>
-        <w:t xml:space="preserve">(Hillebrand et </w:t>
-      </w:r>
-      <w:r>
-        <w:t>al. 2008). This strong environmental filtering is likely to skew trait distributions, to some extent, in natural communities (Therriault and Kolasa 1999). However, the relative distribution of traits can be modified by additional processes beyond environme</w:t>
-      </w:r>
-      <w:r>
-        <w:t>ntal filtering that alter species relative abundance distributions (e.g., species interactions, Therriault and Kolasa 1999, demographic stochasticity, Hubbell 2001). These additional processes can exaggerate or counter any skew in trait distribution impart</w:t>
-      </w:r>
-      <w:r>
-        <w:t>ed through environmental filtering and may modify the relationship between species’ traits and the absolute and relative energy demands in food webs.</w:t>
+        <w:t>(Hillebrand et al. 2008). This strong environmental filtering is likely to skew trait distributions, to some extent, in natural communities (Therriault and Kolasa 1999). However, the relative distribution of traits can be modified by additional processes beyond environmental filtering that alter species relative abundance distributions (e.g., species interactions, Therriault and Kolasa 1999, demographic stochasticity, Hubbell 2001). These additional processes can exaggerate or counter any skew in trait distribution imparted through environmental filtering and may modify the relationship between species’ traits and the absolute and relative energy demands in food webs.</w:t>
       </w:r>
     </w:p>
     <w:p>
@@ -522,22 +458,7 @@
         <w:pStyle w:val="BodyText"/>
       </w:pPr>
       <w:r>
-        <w:t>Body size is a fundamental trait that is strongly influenced by temperature and has great potential to inf</w:t>
-      </w:r>
-      <w:r>
-        <w:t>luence energy flux (Atkinson 1994, Daufresne et al. 2009, Gardner et al. 2011). Body size reductions arise from multiple mechanisms acting at different levels of organization, including the increased relative abundance of smaller species within warmer comm</w:t>
-      </w:r>
-      <w:r>
-        <w:t xml:space="preserve">unities (Bergmann 1848) or smaller individuals in warmer populations (James 1970), or reduced absolute body size of warmer individuals (Atkinson 1994). These temperature-size relationships are likely to influence the distribution of body sizes both across </w:t>
-      </w:r>
-      <w:r>
-        <w:t>and within ecosystems, such that warmer communities should contain smaller species and populations, on average, and smaller organisms should be more dominant within a community. These changes can have important implications for ecosystems pattern and proce</w:t>
-      </w:r>
-      <w:r>
-        <w:t>sses that control energy and material fluxes in ecosystems because body size is a strong determinant of species life history patterns (Peters 1983, Altermatt 2010, Zeuss et al. 2017, Nelson et al. 2020a) and, developmental (Angilletta et al. 2004) or metab</w:t>
-      </w:r>
-      <w:r>
-        <w:t>olic rates (Gillooly et al. 2001, Brown et al. 2004).</w:t>
+        <w:t>Body size is a fundamental trait that is strongly influenced by temperature and has great potential to influence energy flux (Atkinson 1994, Daufresne et al. 2009, Gardner et al. 2011). Body size reductions arise from multiple mechanisms acting at different levels of organization, including the increased relative abundance of smaller species within warmer communities (Bergmann 1848) or smaller individuals in warmer populations (James 1970), or reduced absolute body size of warmer individuals (Atkinson 1994). These temperature-size relationships are likely to influence the distribution of body sizes both across and within ecosystems, such that warmer communities should contain smaller species and populations, on average, and smaller organisms should be more dominant within a community. These changes can have important implications for ecosystems pattern and processes that control energy and material fluxes in ecosystems because body size is a strong determinant of species life history patterns (Peters 1983, Altermatt 2010, Zeuss et al. 2017, Nelson et al. 2020a) and, developmental (Angilletta et al. 2004) or metabolic rates (Gillooly et al. 2001, Brown et al. 2004).</w:t>
       </w:r>
     </w:p>
     <w:p>
@@ -549,19 +470,7 @@
       </w:r>
       <w:r>
         <w:lastRenderedPageBreak/>
-        <w:t>2001). Warming</w:t>
-      </w:r>
-      <w:r>
-        <w:t xml:space="preserve"> can influence metabolic rates indirectly through reductions in body size, as well as directly through its effects on subcellular kinetics (Osmond et al. 2017, Bideault et al. 2019). These processes have been shown to modify ecosystem patterns through chan</w:t>
-      </w:r>
-      <w:r>
-        <w:t>ges in population abundance (Bernhardt et al. 2018), consumer-resource interactions (Bideault et al. 2019), and food web structure (Gibert 2019). Importantly, the kinetic effects of temperature are tied to many biological processes (Dell et al. 2014), amon</w:t>
-      </w:r>
-      <w:r>
-        <w:t xml:space="preserve">g them growth rate (Gillooly et al. 2001), developmental rate (Zuo et al. 2012, Nelson et al. 2020a), voltinism (Zeuss et al. 2017), and population turnover rate (Brown et al. 2004, Huryn and Benke 2007). Taken together, these changes suggest that warming </w:t>
-      </w:r>
-      <w:r>
-        <w:t>should lead to a smaller, faster world in which ecosystem processes ‘speed up’ through the effects of smaller body size and higher turnover rates, with a potentially strong imprint on food web structure and energy fluxes (Gibert 2019).</w:t>
+        <w:t>2001). Warming can influence metabolic rates indirectly through reductions in body size, as well as directly through its effects on subcellular kinetics (Osmond et al. 2017, Bideault et al. 2019). These processes have been shown to modify ecosystem patterns through changes in population abundance (Bernhardt et al. 2018), consumer-resource interactions (Bideault et al. 2019), and food web structure (Gibert 2019). Importantly, the kinetic effects of temperature are tied to many biological processes (Dell et al. 2014), among them growth rate (Gillooly et al. 2001), developmental rate (Zuo et al. 2012, Nelson et al. 2020a), voltinism (Zeuss et al. 2017), and population turnover rate (Brown et al. 2004, Huryn and Benke 2007). Taken together, these changes suggest that warming should lead to a smaller, faster world in which ecosystem processes ‘speed up’ through the effects of smaller body size and higher turnover rates, with a potentially strong imprint on food web structure and energy fluxes (Gibert 2019).</w:t>
       </w:r>
     </w:p>
     <w:p>
@@ -569,10 +478,7 @@
         <w:pStyle w:val="BodyText"/>
       </w:pPr>
       <w:r>
-        <w:t>We quantified patter</w:t>
-      </w:r>
-      <w:r>
-        <w:t>ns of organic matter flux in stream food webs across a natural temperature gradient (~5–28</w:t>
+        <w:t>We quantified patterns of organic matter flux in stream food webs across a natural temperature gradient (~5–28</w:t>
       </w:r>
       <m:oMath>
         <m:sSup>
@@ -605,19 +511,7 @@
         </m:sSup>
       </m:oMath>
       <w:r>
-        <w:t>C) in southwestern Iceland. Previous research in these streams has shown a strong positive effect of warming on primary production both among streams (Demars et al.</w:t>
-      </w:r>
-      <w:r>
-        <w:t xml:space="preserve"> 2011, Padfield et al. 2017) and within streams seasonally (O’Gorman et al. 2012, Hood et al. 2018). Invertebrates in these streams rely on autochthonous resources (O’Gorman et al. 2012, Nelson et al. 2020b), thus the dynamics of primary production have a </w:t>
-      </w:r>
-      <w:r>
-        <w:t>strong control on consumer energy demand (Junker et al. 2020a). We, therefore, predicted that annual organic matter fluxes to consumers would increase with stream temperature mirroring patterns in resource availability and consumer energy demand. We also h</w:t>
-      </w:r>
-      <w:r>
-        <w:t>ypothesized that temperature would act as a principle environmental filter on community assembly and organic matter fluxes by favoring ‘fast’ life-history traits. Specifically, we predicted that warming temperatures among streams would lead to a decrease i</w:t>
-      </w:r>
-      <w:r>
-        <w:t xml:space="preserve">n average body size and an increase in average biomass turnover (i.e., </w:t>
+        <w:t xml:space="preserve">C) in southwestern Iceland. Previous research in these streams has shown a strong positive effect of warming on primary production both among streams (Demars et al. 2011, Padfield et al. 2017) and within streams seasonally (O’Gorman et al. 2012, Hood et al. 2018). Invertebrates in these streams rely on autochthonous resources (O’Gorman et al. 2012, Nelson et al. 2020b), thus the dynamics of primary production have a strong control on consumer energy demand (Junker et al. 2020a). We, therefore, predicted that annual organic matter fluxes to consumers would increase with stream temperature mirroring patterns in resource availability and consumer energy demand. We also hypothesized that temperature would act as a principle environmental filter on community assembly and organic matter fluxes by favoring ‘fast’ life-history traits. Specifically, we predicted that warming temperatures among streams would lead to a decrease in average body size and an increase in average biomass turnover (i.e., </w:t>
       </w:r>
       <w:r>
         <w:rPr>
@@ -651,10 +545,7 @@
         <w:t>P:B</w:t>
       </w:r>
       <w:r>
-        <w:t xml:space="preserve"> taxa at higher temperatures and that these pa</w:t>
-      </w:r>
-      <w:r>
-        <w:t xml:space="preserve">tterns would not arise by random change (i.e., a ‘selection effect’ </w:t>
+        <w:t xml:space="preserve"> taxa at higher temperatures and that these patterns would not arise by random change (i.e., a ‘selection effect’ </w:t>
       </w:r>
       <w:r>
         <w:rPr>
@@ -671,8 +562,8 @@
       <w:pPr>
         <w:pStyle w:val="Heading1"/>
       </w:pPr>
-      <w:bookmarkStart w:id="2" w:name="methods"/>
-      <w:bookmarkEnd w:id="1"/>
+      <w:bookmarkStart w:id="3" w:name="methods"/>
+      <w:bookmarkEnd w:id="2"/>
       <w:r>
         <w:t>Methods</w:t>
       </w:r>
@@ -748,10 +639,7 @@
         </m:sSup>
       </m:oMath>
       <w:r>
-        <w:t xml:space="preserve"> 18’W) that varied in mean annual temperature. Hengill is characterized by indirect geothermal heating of groundwater (Arnason et al. 1969), leading to natur</w:t>
-      </w:r>
-      <w:r>
-        <w:t xml:space="preserve">al variability in stream temperatures (4.5–54.0 </w:t>
+        <w:t xml:space="preserve"> 18’W) that varied in mean annual temperature. Hengill is characterized by indirect geothermal heating of groundwater (Arnason et al. 1969), leading to natural variability in stream temperatures (4.5–54.0 </w:t>
       </w:r>
       <m:oMath>
         <m:sSup>
@@ -784,23 +672,14 @@
         </m:sSup>
       </m:oMath>
       <w:r>
-        <w:t xml:space="preserve">C), but similar solute chemistries (Friberg et al. 2009). These conditions create a “natural laboratory” for isolating the effects of temperature on ecosystem processes (O’Gorman et al. 2014, Nelson et al. </w:t>
-      </w:r>
-      <w:r>
-        <w:t>2017b). We selected streams to maximize the temperature range, while minimizing differences in the structural aspects of the primary producer community (Junker et al. 2020b). In each stream, we measured temperature and water depth every 15 min from July 20</w:t>
-      </w:r>
-      <w:r>
-        <w:t>10 through August 2012 (U20-001-01 water-level logger, Onset Computer Corp. Pocasset, MA, USA). Light availability in the watershed was measured every 15 min from atmospheric stations (HOBO pendant temperature/light UA-002-64, Onset Computer Corp. Pocasset</w:t>
-      </w:r>
-      <w:r>
-        <w:t>, MA, USA).</w:t>
+        <w:t>C), but similar solute chemistries (Friberg et al. 2009). These conditions create a “natural laboratory” for isolating the effects of temperature on ecosystem processes (O’Gorman et al. 2014, Nelson et al. 2017b). We selected streams to maximize the temperature range, while minimizing differences in the structural aspects of the primary producer community (Junker et al. 2020b). In each stream, we measured temperature and water depth every 15 min from July 2010 through August 2012 (U20-001-01 water-level logger, Onset Computer Corp. Pocasset, MA, USA). Light availability in the watershed was measured every 15 min from atmospheric stations (HOBO pendant temperature/light UA-002-64, Onset Computer Corp. Pocasset, MA, USA).</w:t>
       </w:r>
     </w:p>
     <w:p>
       <w:pPr>
         <w:pStyle w:val="Heading2"/>
       </w:pPr>
-      <w:bookmarkStart w:id="3" w:name="invertebrate-sampling"/>
+      <w:bookmarkStart w:id="4" w:name="invertebrate-sampling"/>
       <w:r>
         <w:t>Invertebrate sampling</w:t>
       </w:r>
@@ -820,17 +699,11 @@
         <w:t>n</w:t>
       </w:r>
       <w:r>
-        <w:t xml:space="preserve"> = 6 streams). The two streams sampled from 2010–2011 were part </w:t>
-      </w:r>
-      <w:r>
-        <w:t xml:space="preserve">of a separate warming manipulation during the reference (i.e., non-manipulated) year (Nelson et al. 2017a, 2017b). Inter-annual comparisons of </w:t>
+        <w:t xml:space="preserve"> = 6 streams). The two streams sampled from 2010–2011 were part of a separate warming manipulation during the reference (i.e., non-manipulated) year (Nelson et al. 2017a, 2017b). Inter-annual comparisons of </w:t>
       </w:r>
       <w:r>
         <w:lastRenderedPageBreak/>
-        <w:t>primary and secondary production in previous studies showed minimal differences among years in unmanipulated stre</w:t>
-      </w:r>
-      <w:r>
-        <w:t>ams, suggesting that combining data from different years would not significantly bias our results (Nelson et al. 2017a, Hood et al. 2018). We collected five Surber samples (0.023 m</w:t>
+        <w:t>primary and secondary production in previous studies showed minimal differences among years in unmanipulated streams, suggesting that combining data from different years would not significantly bias our results (Nelson et al. 2017a, Hood et al. 2018). We collected five Surber samples (0.023 m</w:t>
       </w:r>
       <w:r>
         <w:rPr>
@@ -850,13 +723,7 @@
         </m:r>
       </m:oMath>
       <w:r>
-        <w:t>m mesh) from randomly selected locations within each stream. Within</w:t>
-      </w:r>
-      <w:r>
-        <w:t xml:space="preserve"> the sampler, inorganic substrates were disturbed to ~10 cm depth and invertebrates and organic matter were removed from stones with a brush. Samples were then preserved with 5% formaldehyde until laboratory analysis. In the laboratory, we split samples in</w:t>
-      </w:r>
-      <w:r>
-        <w:t xml:space="preserve">to coarse (&gt;1 mm) and fine (&gt;250 </w:t>
+        <w:t xml:space="preserve">m mesh) from randomly selected locations within each stream. Within the sampler, inorganic substrates were disturbed to ~10 cm depth and invertebrates and organic matter were removed from stones with a brush. Samples were then preserved with 5% formaldehyde until laboratory analysis. In the laboratory, we split samples into coarse (&gt;1 mm) and fine (&gt;250 </w:t>
       </w:r>
       <m:oMath>
         <m:r>
@@ -867,21 +734,15 @@
         </m:r>
       </m:oMath>
       <w:r>
-        <w:t>m – &lt;1 mm) fractions using nested sieves and then removed invertebrates from each fraction under a dissecting microscope (10–15 x magnification). For particularly large samples, fine fractions were sub-sampled (1/2–1/16th</w:t>
-      </w:r>
-      <w:r>
-        <w:t>) using a modified Folsom plankton splitter prior to removal of invertebrates. Subsamples were scaled to the rest of the sample assuming similar abundance and body size distributions. Macroinvertebrates were identified to the lowest practical taxonomic lev</w:t>
-      </w:r>
-      <w:r>
-        <w:t>el (usually genus) with taxonomic keys (Peterson 1977, Merritt et al. 2008, Andersen et al. 2013). Taxon-specific abundance and biomass were scaled to a per meter basis by dividing by the Surber sampler area.</w:t>
+        <w:t>m – &lt;1 mm) fractions using nested sieves and then removed invertebrates from each fraction under a dissecting microscope (10–15 x magnification). For particularly large samples, fine fractions were sub-sampled (1/2–1/16th) using a modified Folsom plankton splitter prior to removal of invertebrates. Subsamples were scaled to the rest of the sample assuming similar abundance and body size distributions. Macroinvertebrates were identified to the lowest practical taxonomic level (usually genus) with taxonomic keys (Peterson 1977, Merritt et al. 2008, Andersen et al. 2013). Taxon-specific abundance and biomass were scaled to a per meter basis by dividing by the Surber sampler area.</w:t>
       </w:r>
     </w:p>
     <w:p>
       <w:pPr>
         <w:pStyle w:val="Heading2"/>
       </w:pPr>
-      <w:bookmarkStart w:id="4" w:name="secondary-production"/>
-      <w:bookmarkEnd w:id="3"/>
+      <w:bookmarkStart w:id="5" w:name="secondary-production"/>
+      <w:bookmarkEnd w:id="4"/>
       <w:r>
         <w:t>Secondary Production</w:t>
       </w:r>
@@ -891,10 +752,7 @@
         <w:pStyle w:val="FirstParagraph"/>
       </w:pPr>
       <w:r>
-        <w:t>Daily secondary production of invertebrate taxa was calculated using the instantaneous growth rate method (IGR, Benke and Huryn 2017). Growth rates were determined using taxon-appropriate approaches described in Junker and others (2020a). Briefly, growth r</w:t>
-      </w:r>
-      <w:r>
-        <w:t xml:space="preserve">ates of common taxa (e.g., Chironomidae spp., </w:t>
+        <w:t xml:space="preserve">Daily secondary production of invertebrate taxa was calculated using the instantaneous growth rate method (IGR, Benke and Huryn 2017). Growth rates were determined using taxon-appropriate approaches described in Junker and others (2020a). Briefly, growth rates of common taxa (e.g., Chironomidae spp., </w:t>
       </w:r>
       <w:r>
         <w:rPr>
@@ -934,17 +792,11 @@
         <w:t>n</w:t>
       </w:r>
       <w:r>
-        <w:t xml:space="preserve"> = 5–15) within small size categories (~1 mm length range) were photographed next to a field </w:t>
-      </w:r>
-      <w:r>
-        <w:t xml:space="preserve">micrometer, placed in the stream within pre-conditioned chambers for 7–15 days, and removed and photographed. Individual lengths </w:t>
+        <w:t xml:space="preserve"> = 5–15) within small size categories (~1 mm length range) were photographed next to a field micrometer, placed in the stream within pre-conditioned chambers for 7–15 days, and removed and photographed. Individual lengths </w:t>
       </w:r>
       <w:r>
         <w:lastRenderedPageBreak/>
-        <w:t>were measured from field pictures using image analysis software (Schindelin et al. 2012), and body lengths were converted to ma</w:t>
-      </w:r>
-      <w:r>
-        <w:t>ss (mg ash-free dry mass [AFDM]) using published length-mass regressions (Benke et al. 1999, O’Gorman et al. 2012, Hannesdóttir et al. 2013). Growth rates (</w:t>
+        <w:t>were measured from field pictures using image analysis software (Schindelin et al. 2012), and body lengths were converted to mass (mg ash-free dry mass [AFDM]) using published length-mass regressions (Benke et al. 1999, O’Gorman et al. 2012, Hannesdóttir et al. 2013). Growth rates (</w:t>
       </w:r>
       <w:r>
         <w:rPr>
@@ -983,17 +835,14 @@
         <w:t>t</w:t>
       </w:r>
       <w:r>
-        <w:t>) with the</w:t>
-      </w:r>
-      <w:r>
-        <w:t xml:space="preserve"> following equation:</w:t>
+        <w:t>) with the following equation:</w:t>
       </w:r>
     </w:p>
     <w:p>
       <w:pPr>
         <w:pStyle w:val="BodyText"/>
       </w:pPr>
-      <w:bookmarkStart w:id="5" w:name="eq:eqn1"/>
+      <w:bookmarkStart w:id="6" w:name="eq:eqn1"/>
       <m:oMathPara>
         <m:oMathParaPr>
           <m:jc m:val="center"/>
@@ -1143,13 +992,7 @@
             <w:rPr>
               <w:rFonts w:ascii="Cambria Math" w:hAnsi="Cambria Math"/>
             </w:rPr>
-            <m:t>Δt</m:t>
-          </m:r>
-          <m:r>
-            <w:rPr>
-              <w:rFonts w:ascii="Cambria Math" w:hAnsi="Cambria Math"/>
-            </w:rPr>
-            <m:t>  </m:t>
+            <m:t>Δt  </m:t>
           </m:r>
           <m:d>
             <m:dPr>
@@ -1170,7 +1013,7 @@
           </m:d>
         </m:oMath>
       </m:oMathPara>
-      <w:bookmarkEnd w:id="5"/>
+      <w:bookmarkEnd w:id="6"/>
     </w:p>
     <w:p>
       <w:pPr>
@@ -1187,16 +1030,7 @@
         <w:t>n</w:t>
       </w:r>
       <w:r>
-        <w:t xml:space="preserve"> = 1000). For taxa that exhibit synchronous growth and development (e.g.,</w:t>
-      </w:r>
-      <w:r>
-        <w:t xml:space="preserve"> Simuliidae spp., some Chironomidae spp., etc.), we examined temporal changes in length-frequency distributions and calculated growth rates and uncertainty using a bootstrap technique similar to that described in Benke and Huryn (2017). Individual lengths </w:t>
-      </w:r>
-      <w:r>
-        <w:t>were converted to mass (mg AFDM) using published length-mass regression cited above, and size-frequency histograms were visually inspected for directional changes in body size through time. For each date, size-frequency distributions were resampled with re</w:t>
-      </w:r>
-      <w:r>
-        <w:t xml:space="preserve">placement and growth rates estimated from equation 1. We prevented the calculation of negative growth rates by requiring </w:t>
+        <w:t xml:space="preserve"> = 1000). For taxa that exhibit synchronous growth and development (e.g., Simuliidae spp., some Chironomidae spp., etc.), we examined temporal changes in length-frequency distributions and calculated growth rates and uncertainty using a bootstrap technique similar to that described in Benke and Huryn (2017). Individual lengths were converted to mass (mg AFDM) using published length-mass regression cited above, and size-frequency histograms were visually inspected for directional changes in body size through time. For each date, size-frequency distributions were resampled with replacement and growth rates estimated from equation 1. We prevented the calculation of negative growth rates by requiring </w:t>
       </w:r>
       <m:oMath>
         <m:sSub>
@@ -1280,23 +1114,11 @@
         <w:t>4</w:t>
       </w:r>
       <w:r>
-        <w:t xml:space="preserve"> resamplings, a minimum growth rate of 0.001 was used. To estimate growth rate</w:t>
-      </w:r>
-      <w:r>
-        <w:t>s of taxa for which growth could not be estimated empirically, we developed stream-specific growth rate models by constructing multivariate linear regressions of empirical growth rates against body size and temperature. To estimate uncertainty in productio</w:t>
-      </w:r>
-      <w:r>
-        <w:t>n of each taxon, we used a bootstrapping technique that resampled measured growth rates, in addition to abundance and size distributions from individual samples. For each iteration, size-specific growth rates were multiplied by mean interval biomass for ea</w:t>
-      </w:r>
-      <w:r>
-        <w:t xml:space="preserve">ch size class and the number of days between sample dates to estimate size class-specific production. For each </w:t>
+        <w:t xml:space="preserve"> resamplings, a minimum growth rate of 0.001 was used. To estimate growth rates of taxa for which growth could not be estimated empirically, we developed stream-specific growth rate models by constructing multivariate linear regressions of empirical growth rates against body size and temperature. To estimate uncertainty in production of each taxon, we used a bootstrapping technique that resampled measured growth rates, in addition to abundance and size distributions from individual samples. For each iteration, size-specific growth rates were multiplied by mean interval biomass for each size class and the number of days between sample dates to estimate size class-specific production. For each </w:t>
       </w:r>
       <w:r>
         <w:lastRenderedPageBreak/>
-        <w:t>interval, size classes were summed for each taxon to calculate total population-level production. Intervals were summed to estimate annual second</w:t>
-      </w:r>
-      <w:r>
-        <w:t>ary production (g AFDM m</w:t>
+        <w:t>interval, size classes were summed for each taxon to calculate total population-level production. Intervals were summed to estimate annual secondary production (g AFDM m</w:t>
       </w:r>
       <w:r>
         <w:rPr>
@@ -1321,8 +1143,8 @@
       <w:pPr>
         <w:pStyle w:val="Heading2"/>
       </w:pPr>
-      <w:bookmarkStart w:id="6" w:name="organic-matter-consumption-estimates"/>
-      <w:bookmarkEnd w:id="4"/>
+      <w:bookmarkStart w:id="7" w:name="organic-matter-consumption-estimates"/>
+      <w:bookmarkEnd w:id="5"/>
       <w:r>
         <w:t>Organic Matter Consumption Estimates</w:t>
       </w:r>
@@ -1332,10 +1154,7 @@
         <w:pStyle w:val="FirstParagraph"/>
       </w:pPr>
       <w:r>
-        <w:t>Organic matter fluxes through the community were calculated using the trophic basis of production method (TBP, Benke and Wallace 1980)</w:t>
-      </w:r>
-      <w:r>
-        <w:t xml:space="preserve">. Taxon-specific secondary production estimates were combined with diet proportions (see Supplemental Materials), diet-specific assimilation efficiencies, </w:t>
+        <w:t xml:space="preserve">Organic matter fluxes through the community were calculated using the trophic basis of production method (TBP, Benke and Wallace 1980). Taxon-specific secondary production estimates were combined with diet proportions (see Supplemental Materials), diet-specific assimilation efficiencies, </w:t>
       </w:r>
       <w:r>
         <w:rPr>
@@ -1363,10 +1182,7 @@
         <w:t>NPE</w:t>
       </w:r>
       <w:r>
-        <w:t xml:space="preserve"> (e.g., McCullough 1975), to estimate consumption of organic</w:t>
-      </w:r>
-      <w:r>
-        <w:t xml:space="preserve"> matter. For each food category, </w:t>
+        <w:t xml:space="preserve"> (e.g., McCullough 1975), to estimate consumption of organic matter. For each food category, </w:t>
       </w:r>
       <w:r>
         <w:rPr>
@@ -1467,10 +1283,7 @@
         </m:r>
       </m:oMath>
       <w:r>
-        <w:t>) to calculate the relative production attributable to each food category. The relative production from each food type was then multi</w:t>
-      </w:r>
-      <w:r>
-        <w:t xml:space="preserve">plied by the interval-level production and finally divided by </w:t>
+        <w:t xml:space="preserve">) to calculate the relative production attributable to each food category. The relative production from each food type was then multiplied by the interval-level production and finally divided by </w:t>
       </w:r>
       <m:oMath>
         <m:r>
@@ -1506,13 +1319,7 @@
         </m:sSub>
       </m:oMath>
       <w:r>
-        <w:t xml:space="preserve"> to estimate consumption of organic matter from each food category by each taxon (Benke and Wallace 1980). Consumption was calculated for each taxon across sampling intervals (typically </w:t>
-      </w:r>
-      <w:r>
-        <w:t>~1 month). Total interval consumption was calculated by summing across all taxa, while annual consumption was calculated by summing across all taxa and intervals. Variability in consumption estimates was estimated through a Monte Carlo approach, wherein bo</w:t>
-      </w:r>
-      <w:r>
-        <w:t xml:space="preserve">otstrapped vectors of secondary production for each taxon (see </w:t>
+        <w:t xml:space="preserve"> to estimate consumption of organic matter from each food category by each taxon (Benke and Wallace 1980). Consumption was calculated for each taxon across sampling intervals (typically ~1 month). Total interval consumption was calculated by summing across all taxa, while annual consumption was calculated by summing across all taxa and intervals. Variability in consumption estimates was estimated through a Monte Carlo approach, wherein bootstrapped vectors of secondary production for each taxon (see </w:t>
       </w:r>
       <w:r>
         <w:rPr>
@@ -1532,10 +1339,7 @@
         <w:t>Diet analysis</w:t>
       </w:r>
       <w:r>
-        <w:t xml:space="preserve"> in Supplemental Materials), diet-specific assi</w:t>
-      </w:r>
-      <w:r>
-        <w:t xml:space="preserve">milation efficiencies, and net production efficiency. Variability in </w:t>
+        <w:t xml:space="preserve"> in Supplemental Materials), diet-specific assimilation efficiencies, and net production efficiency. Variability in </w:t>
       </w:r>
       <w:r>
         <w:rPr>
@@ -1553,17 +1357,11 @@
         <w:t>i</w:t>
       </w:r>
       <w:r>
-        <w:t xml:space="preserve"> was incorporated by resampling values from beta distributions fit to median and 2.5% and 97.5% percentiles for each diet item: diatoms = 0.30 (95% percentile interval (PI): 0.24-0.36)</w:t>
-      </w:r>
-      <w:r>
-        <w:t xml:space="preserve">, filamentous and green algae = 0.30 (95% PI: 0.24-0.36), cyanobacteria = 0.10 (95% PI: 0.08-0.12), amorphous detritus = 0.10 (95% PI: 0.08-0.12), </w:t>
+        <w:t xml:space="preserve"> was incorporated by resampling values from beta distributions fit to median and 2.5% and 97.5% percentiles for each diet item: diatoms = 0.30 (95% percentile interval (PI): 0.24-0.36), filamentous and green algae = 0.30 (95% PI: 0.24-0.36), cyanobacteria = 0.10 (95% PI: 0.08-0.12), amorphous detritus = 0.10 (95% PI: 0.08-0.12), </w:t>
       </w:r>
       <w:r>
         <w:lastRenderedPageBreak/>
-        <w:t>vascular and non-vascular plants (bryophytes) = 0.1 (95% PI: 0.08-0.12), and animal material = 0.7 (95% PI: 0</w:t>
-      </w:r>
-      <w:r>
-        <w:t xml:space="preserve">.56-0.84)(Welch 1968, Benke and Wallace 1980, 1997, Cross et al. 2007, 2011). Variability in </w:t>
+        <w:t xml:space="preserve">vascular and non-vascular plants (bryophytes) = 0.1 (95% PI: 0.08-0.12), and animal material = 0.7 (95% PI: 0.56-0.84)(Welch 1968, Benke and Wallace 1980, 1997, Cross et al. 2007, 2011). Variability in </w:t>
       </w:r>
       <w:r>
         <w:rPr>
@@ -1583,10 +1381,7 @@
         <w:t>NPE</w:t>
       </w:r>
       <w:r>
-        <w:t xml:space="preserve"> = 0.45 (95% PI = 0.4-0.5). Beta distributions were fit using the ‘get.b</w:t>
-      </w:r>
-      <w:r>
-        <w:t xml:space="preserve">eta.par()’ function within the </w:t>
+        <w:t xml:space="preserve"> = 0.45 (95% PI = 0.4-0.5). Beta distributions were fit using the ‘get.beta.par()’ function within the </w:t>
       </w:r>
       <w:r>
         <w:rPr>
@@ -1603,8 +1398,8 @@
       <w:pPr>
         <w:pStyle w:val="Heading2"/>
       </w:pPr>
-      <w:bookmarkStart w:id="7" w:name="X2ed9057c042f6d562b1d2c00f2bc1adcaef7dd6"/>
-      <w:bookmarkEnd w:id="6"/>
+      <w:bookmarkStart w:id="8" w:name="X2ed9057c042f6d562b1d2c00f2bc1adcaef7dd6"/>
+      <w:bookmarkEnd w:id="7"/>
       <w:r>
         <w:t>Quantifying the distribution of food web fluxes</w:t>
       </w:r>
@@ -1613,7 +1408,7 @@
       <w:pPr>
         <w:pStyle w:val="Heading3"/>
       </w:pPr>
-      <w:bookmarkStart w:id="8" w:name="evenness-among-taxa"/>
+      <w:bookmarkStart w:id="9" w:name="evenness-among-taxa"/>
       <w:r>
         <w:t>Evenness Among taxa</w:t>
       </w:r>
@@ -1623,10 +1418,7 @@
         <w:pStyle w:val="FirstParagraph"/>
       </w:pPr>
       <w:r>
-        <w:t>To visualize and quantify the evenness of OM fluxes among taxa within each stream, we constructed Loren</w:t>
-      </w:r>
-      <w:r>
-        <w:t xml:space="preserve">z curves (Lorenz 1905) on rank-ordered OM fluxes, such that in a community with </w:t>
+        <w:t xml:space="preserve">To visualize and quantify the evenness of OM fluxes among taxa within each stream, we constructed Lorenz curves (Lorenz 1905) on rank-ordered OM fluxes, such that in a community with </w:t>
       </w:r>
       <m:oMath>
         <m:r>
@@ -1775,13 +1567,7 @@
         </m:sSub>
       </m:oMath>
       <w:r>
-        <w:t>. The Lorenz curve shows how a value, in this case OM flux, accumulates with increasing cumula</w:t>
-      </w:r>
-      <w:r>
-        <w:t>tive proportion of taxa. In a community with perfectly equal distribution of OM flux among taxa, the Lorenz curve is simply a straight diagonal line. Deviation from perfect equality was calculated as the Gini coefficient (Gini 1921), normalized for differe</w:t>
-      </w:r>
-      <w:r>
-        <w:t xml:space="preserve">nces in </w:t>
+        <w:t xml:space="preserve">. The Lorenz curve shows how a value, in this case OM flux, accumulates with increasing cumulative proportion of taxa. In a community with perfectly equal distribution of OM flux among taxa, the Lorenz curve is simply a straight diagonal line. Deviation from perfect equality was calculated as the Gini coefficient (Gini 1921), normalized for differences in </w:t>
       </w:r>
       <m:oMath>
         <m:r>
@@ -1828,7 +1614,7 @@
         <w:t xml:space="preserve"> (Solomon 1975, Chao and Ricotta 2019):</w:t>
       </w:r>
     </w:p>
-    <w:bookmarkStart w:id="9" w:name="eq:eq2"/>
+    <w:bookmarkStart w:id="10" w:name="eq:eq2"/>
     <w:p>
       <w:pPr>
         <w:pStyle w:val="BodyText"/>
@@ -2048,7 +1834,7 @@
           </m:d>
         </m:oMath>
       </m:oMathPara>
-      <w:bookmarkEnd w:id="9"/>
+      <w:bookmarkEnd w:id="10"/>
     </w:p>
     <w:p>
       <w:pPr>
@@ -2088,10 +1874,7 @@
         </m:sSup>
       </m:oMath>
       <w:r>
-        <w:t xml:space="preserve"> represents an index of relative evenness of OM fluxes bounded between zero and one; a value of one represents a community with equal proportion of to</w:t>
-      </w:r>
-      <w:r>
-        <w:t>tal community OM flux for all species (</w:t>
+        <w:t xml:space="preserve"> represents an index of relative evenness of OM fluxes bounded between zero and one; a value of one represents a community with equal proportion of total community OM flux for all species (</w:t>
       </w:r>
       <m:oMath>
         <m:r>
@@ -2124,8 +1907,8 @@
       <w:pPr>
         <w:pStyle w:val="Heading3"/>
       </w:pPr>
-      <w:bookmarkStart w:id="10" w:name="Xbb569da1a6deb446fdfccb4941dabf8c422ed8c"/>
-      <w:bookmarkEnd w:id="8"/>
+      <w:bookmarkStart w:id="11" w:name="Xbb569da1a6deb446fdfccb4941dabf8c422ed8c"/>
+      <w:bookmarkEnd w:id="9"/>
       <w:r>
         <w:lastRenderedPageBreak/>
         <w:t>Distribution of OM fluxes in relation to taxa traits</w:t>
@@ -2136,10 +1919,7 @@
         <w:pStyle w:val="FirstParagraph"/>
       </w:pPr>
       <w:r>
-        <w:t>We predicted that warming would favor taxa with smaller</w:t>
-      </w:r>
-      <w:r>
-        <w:t xml:space="preserve"> body size and higher population turnover and therefore OM fluxes would be skewed towards small body size (</w:t>
+        <w:t>We predicted that warming would favor taxa with smaller body size and higher population turnover and therefore OM fluxes would be skewed towards small body size (</w:t>
       </w:r>
       <w:r>
         <w:rPr>
@@ -2159,10 +1939,7 @@
         <w:t>P:B</w:t>
       </w:r>
       <w:r>
-        <w:t xml:space="preserve"> across and within communities. To assess the potential effects of environmental filtering across communities, we used bootstrapped </w:t>
-      </w:r>
-      <w:r>
-        <w:t>linear regressions to quantify the relationship between mean annual temperature (</w:t>
+        <w:t xml:space="preserve"> across and within communities. To assess the potential effects of environmental filtering across communities, we used bootstrapped linear regressions to quantify the relationship between mean annual temperature (</w:t>
       </w:r>
       <m:oMath>
         <m:sSup>
@@ -2276,10 +2053,7 @@
         <w:t>P:B</w:t>
       </w:r>
       <w:r>
-        <w:t xml:space="preserve"> </w:t>
-      </w:r>
-      <w:r>
-        <w:t xml:space="preserve">were resampled with replacement from population secondary production vectors (see </w:t>
+        <w:t xml:space="preserve"> were resampled with replacement from population secondary production vectors (see </w:t>
       </w:r>
       <w:r>
         <w:rPr>
@@ -2386,10 +2160,7 @@
         <w:t>within</w:t>
       </w:r>
       <w:r>
-        <w:t xml:space="preserve"> a community and whether this modif</w:t>
-      </w:r>
-      <w:r>
-        <w:t xml:space="preserve">ication was related to temperature, we assessed the extent to which the relative OM fluxes among taxa were skewed towards populations with lower or higher relative </w:t>
+        <w:t xml:space="preserve"> a community and whether this modification was related to temperature, we assessed the extent to which the relative OM fluxes among taxa were skewed towards populations with lower or higher relative </w:t>
       </w:r>
       <w:r>
         <w:rPr>
@@ -2409,10 +2180,7 @@
         <w:t>P:B</w:t>
       </w:r>
       <w:r>
-        <w:t>. To do this, we ordered taxa based on within-stream rankings of annual population t</w:t>
-      </w:r>
-      <w:r>
-        <w:t xml:space="preserve">raits (i.e., </w:t>
+        <w:t xml:space="preserve">. To do this, we ordered taxa based on within-stream rankings of annual population traits (i.e., </w:t>
       </w:r>
       <w:r>
         <w:rPr>
@@ -2475,7 +2243,7 @@
       <w:pPr>
         <w:pStyle w:val="BodyText"/>
       </w:pPr>
-      <w:bookmarkStart w:id="11" w:name="eq:eqn3"/>
+      <w:bookmarkStart w:id="12" w:name="eq:eqn3"/>
       <m:oMathPara>
         <m:oMathParaPr>
           <m:jc m:val="center"/>
@@ -2542,13 +2310,7 @@
                 <w:rPr>
                   <w:rFonts w:ascii="Cambria Math" w:hAnsi="Cambria Math"/>
                 </w:rPr>
-                <m:t>Q</m:t>
-              </m:r>
-              <m:r>
-                <w:rPr>
-                  <w:rFonts w:ascii="Cambria Math" w:hAnsi="Cambria Math"/>
-                </w:rPr>
-                <m:t>0.75</m:t>
+                <m:t>Q0.75</m:t>
               </m:r>
             </m:sub>
           </m:sSub>
@@ -2588,13 +2350,7 @@
                 <w:rPr>
                   <w:rFonts w:ascii="Cambria Math" w:hAnsi="Cambria Math"/>
                 </w:rPr>
-                <m:t>Q</m:t>
-              </m:r>
-              <m:r>
-                <w:rPr>
-                  <w:rFonts w:ascii="Cambria Math" w:hAnsi="Cambria Math"/>
-                </w:rPr>
-                <m:t>0.5</m:t>
+                <m:t>Q0.5</m:t>
               </m:r>
             </m:sub>
           </m:sSub>
@@ -2628,13 +2384,7 @@
                 <w:rPr>
                   <w:rFonts w:ascii="Cambria Math" w:hAnsi="Cambria Math"/>
                 </w:rPr>
-                <m:t>Q</m:t>
-              </m:r>
-              <m:r>
-                <w:rPr>
-                  <w:rFonts w:ascii="Cambria Math" w:hAnsi="Cambria Math"/>
-                </w:rPr>
-                <m:t>0.25</m:t>
+                <m:t>Q0.25</m:t>
               </m:r>
             </m:sub>
           </m:sSub>
@@ -2668,13 +2418,7 @@
                 <w:rPr>
                   <w:rFonts w:ascii="Cambria Math" w:hAnsi="Cambria Math"/>
                 </w:rPr>
-                <m:t>Q</m:t>
-              </m:r>
-              <m:r>
-                <w:rPr>
-                  <w:rFonts w:ascii="Cambria Math" w:hAnsi="Cambria Math"/>
-                </w:rPr>
-                <m:t>0.75</m:t>
+                <m:t>Q0.75</m:t>
               </m:r>
             </m:sub>
           </m:sSub>
@@ -2708,13 +2452,7 @@
                 <w:rPr>
                   <w:rFonts w:ascii="Cambria Math" w:hAnsi="Cambria Math"/>
                 </w:rPr>
-                <m:t>Q</m:t>
-              </m:r>
-              <m:r>
-                <w:rPr>
-                  <w:rFonts w:ascii="Cambria Math" w:hAnsi="Cambria Math"/>
-                </w:rPr>
-                <m:t>0.25</m:t>
+                <m:t>Q0.25</m:t>
               </m:r>
             </m:sub>
           </m:sSub>
@@ -2743,7 +2481,7 @@
           </m:d>
         </m:oMath>
       </m:oMathPara>
-      <w:bookmarkEnd w:id="11"/>
+      <w:bookmarkEnd w:id="12"/>
     </w:p>
     <w:p>
       <w:pPr>
@@ -2780,10 +2518,7 @@
         </m:sSub>
       </m:oMath>
       <w:r>
-        <w:t>, is the cumulative f</w:t>
-      </w:r>
-      <w:r>
-        <w:t xml:space="preserve">lux at some quantile, </w:t>
+        <w:t xml:space="preserve">, is the cumulative flux at some quantile, </w:t>
       </w:r>
       <m:oMath>
         <m:r>
@@ -2794,10 +2529,7 @@
         </m:r>
       </m:oMath>
       <w:r>
-        <w:t>, of the community trait distribution. We repeated this analysis for all bootstrapped estimates of OM flux in each stream community. Skewness coefficients exist in the range [-1, 1], where -1 indicates that OM fluxes are skewed pe</w:t>
-      </w:r>
-      <w:r>
-        <w:t xml:space="preserve">rfectly away from a trait and 1 indicates that higher relative fluxes are perfectly associated </w:t>
+        <w:t xml:space="preserve">, of the community trait distribution. We repeated this analysis for all bootstrapped estimates of OM flux in each stream community. Skewness coefficients exist in the range [-1, 1], where -1 indicates that OM fluxes are skewed perfectly away from a trait and 1 indicates that higher relative fluxes are perfectly associated </w:t>
       </w:r>
       <w:r>
         <w:lastRenderedPageBreak/>
@@ -2821,10 +2553,7 @@
         <w:t>P:B</w:t>
       </w:r>
       <w:r>
-        <w:t xml:space="preserve"> was related to mean annual stream temperature, we use bootstrapped beta regressio</w:t>
-      </w:r>
-      <w:r>
-        <w:t xml:space="preserve">n with a simple transformation, </w:t>
+        <w:t xml:space="preserve"> was related to mean annual stream temperature, we use bootstrapped beta regression with a simple transformation, </w:t>
       </w:r>
       <m:oMath>
         <m:d>
@@ -2909,13 +2638,7 @@
         <w:pStyle w:val="BodyText"/>
       </w:pPr>
       <w:r>
-        <w:t xml:space="preserve">To examine whether and how temperature influences the skew of </w:t>
-      </w:r>
-      <w:r>
-        <w:t>OM flux among populations within each community, we quantified the probability of observing the skewed distributions in OM fluxes by random chance. The feasible range of skewness values within a community is inherently tied to the evenness of OM fluxes. Th</w:t>
-      </w:r>
-      <w:r>
-        <w:t xml:space="preserve">is dependence on evenness can make it difficult to determine the importance of random versus ecological processes on the distribution of OM fluxes by comparison of raw skewness measures alone. We predicted that species’ </w:t>
+        <w:t xml:space="preserve">To examine whether and how temperature influences the skew of OM flux among populations within each community, we quantified the probability of observing the skewed distributions in OM fluxes by random chance. The feasible range of skewness values within a community is inherently tied to the evenness of OM fluxes. This dependence on evenness can make it difficult to determine the importance of random versus ecological processes on the distribution of OM fluxes by comparison of raw skewness measures alone. We predicted that species’ </w:t>
       </w:r>
       <m:oMath>
         <m:r>
@@ -2952,19 +2675,7 @@
         </m:r>
       </m:oMath>
       <w:r>
-        <w:t xml:space="preserve"> would be increasingly i</w:t>
-      </w:r>
-      <w:r>
-        <w:t xml:space="preserve">mportant traits structuring OM fluxes within a community and therefore warmer streams would exhibit highly skewed OM distributions that would be unlikely due to chance (i.e., ‘non-random ordering’). In contrast, cooler streams would exhibit OM fluxes with </w:t>
-      </w:r>
-      <w:r>
-        <w:t>skew values that are more likely due to random chance (‘random ordering’), regardless of raw skewness values, suggesting other traits govern the distribution of OM fluxes within communities. To accomplish this, we first had to account for statistical const</w:t>
-      </w:r>
-      <w:r>
-        <w:t>raints that restrict the range of possible outcomes (i.e., feasible set, Haegeman and Loreau 2008, Diaz et al. 2021), given the number of species and the relative distribution of OM fluxes within a community. The number of unique orderings of species incre</w:t>
-      </w:r>
-      <w:r>
-        <w:t xml:space="preserve">ases to computationally intractable numbers very quickly (e.g., </w:t>
+        <w:t xml:space="preserve"> would be increasingly important traits structuring OM fluxes within a community and therefore warmer streams would exhibit highly skewed OM distributions that would be unlikely due to chance (i.e., ‘non-random ordering’). In contrast, cooler streams would exhibit OM fluxes with skew values that are more likely due to random chance (‘random ordering’), regardless of raw skewness values, suggesting other traits govern the distribution of OM fluxes within communities. To accomplish this, we first had to account for statistical constraints that restrict the range of possible outcomes (i.e., feasible set, Haegeman and Loreau 2008, Diaz et al. 2021), given the number of species and the relative distribution of OM fluxes within a community. The number of unique orderings of species increases to computationally intractable numbers very quickly (e.g., </w:t>
       </w:r>
       <m:oMath>
         <m:r>
@@ -2993,10 +2704,7 @@
         <w:t>6</w:t>
       </w:r>
       <w:r>
-        <w:t xml:space="preserve"> unique orderings). Therefore, we chose to permute a random subset of each stream community’s feasible set by randomly ordering species and calculating skewness in the cu</w:t>
-      </w:r>
-      <w:r>
-        <w:t xml:space="preserve">mulative distribution of annual OM fluxes 100,000 times in each stream. This permuted set allowed us to calculate the probability of observing the </w:t>
+        <w:t xml:space="preserve"> unique orderings). Therefore, we chose to permute a random subset of each stream community’s feasible set by randomly ordering species and calculating skewness in the cumulative distribution of annual OM fluxes 100,000 times in each stream. This permuted set allowed us to calculate the probability of observing the </w:t>
       </w:r>
       <w:r>
         <w:lastRenderedPageBreak/>
@@ -3036,20 +2744,17 @@
         </m:sSub>
       </m:oMath>
       <w:r>
-        <w:t>, compared to a random ordering given the distribution of relative OM f</w:t>
-      </w:r>
-      <w:r>
-        <w:t>lux.</w:t>
+        <w:t>, compared to a random ordering given the distribution of relative OM flux.</w:t>
       </w:r>
     </w:p>
     <w:p>
       <w:pPr>
         <w:pStyle w:val="Heading1"/>
       </w:pPr>
-      <w:bookmarkStart w:id="12" w:name="results"/>
-      <w:bookmarkEnd w:id="2"/>
-      <w:bookmarkEnd w:id="7"/>
-      <w:bookmarkEnd w:id="10"/>
+      <w:bookmarkStart w:id="13" w:name="results"/>
+      <w:bookmarkEnd w:id="3"/>
+      <w:bookmarkEnd w:id="8"/>
+      <w:bookmarkEnd w:id="11"/>
       <w:r>
         <w:t>Results</w:t>
       </w:r>
@@ -3058,7 +2763,7 @@
       <w:pPr>
         <w:pStyle w:val="Heading2"/>
       </w:pPr>
-      <w:bookmarkStart w:id="13" w:name="community-organic-matter-fluxes"/>
+      <w:bookmarkStart w:id="14" w:name="community-organic-matter-fluxes"/>
       <w:r>
         <w:t>Community organic matter fluxes</w:t>
       </w:r>
@@ -3068,10 +2773,7 @@
         <w:pStyle w:val="FirstParagraph"/>
       </w:pPr>
       <w:r>
-        <w:t>Annual community OM fluxes mirrored patterns of secondary production reported previously (Junker et al. 2020a). Organic matter flux to invertebrates varied ~45-fold among streams from 3.9 (2.1 – 6.2; mean [95% p</w:t>
-      </w:r>
-      <w:r>
-        <w:t xml:space="preserve">ercentile interval (PI)]) to 177.1 (126 – 236.4) g AFDM </w:t>
+        <w:t xml:space="preserve">Annual community OM fluxes mirrored patterns of secondary production reported previously (Junker et al. 2020a). Organic matter flux to invertebrates varied ~45-fold among streams from 3.9 (2.1 – 6.2; mean [95% percentile interval (PI)]) to 177.1 (126 – 236.4) g AFDM </w:t>
       </w:r>
       <m:oMath>
         <m:sSup>
@@ -3152,21 +2854,15 @@
         <w:pStyle w:val="BodyText"/>
       </w:pPr>
       <w:r>
-        <w:t>Differences in OM flux among streams were driven by variation in total energy demand rather than composition of consumed resources, as consumer diets were highly similar among streams (Figure S1). Diets were dominated by diatoms (44%; 0–75.7, 95% PI), amor</w:t>
-      </w:r>
-      <w:r>
-        <w:t xml:space="preserve">phous detritus (17.3%; 0–32.3, 95% PI), and green algae (13.3%; 0–42.8, 95% PI). Within streams, diet overlap ranged from 68% (65 – 71%) to 0.75% (70 – 79%) among invertebrate taxa. Among streams, diet overlap was similarly high with a mean overlap of 89% </w:t>
-      </w:r>
-      <w:r>
-        <w:t>(84 – 92%, 95% PI). Diet similarities based on pairwise comparisons among streams showed little difference and no clear relationship with temperature.</w:t>
+        <w:t>Differences in OM flux among streams were driven by variation in total energy demand rather than composition of consumed resources, as consumer diets were highly similar among streams (Figure S1). Diets were dominated by diatoms (44%; 0–75.7, 95% PI), amorphous detritus (17.3%; 0–32.3, 95% PI), and green algae (13.3%; 0–42.8, 95% PI). Within streams, diet overlap ranged from 68% (65 – 71%) to 0.75% (70 – 79%) among invertebrate taxa. Among streams, diet overlap was similarly high with a mean overlap of 89% (84 – 92%, 95% PI). Diet similarities based on pairwise comparisons among streams showed little difference and no clear relationship with temperature.</w:t>
       </w:r>
     </w:p>
     <w:p>
       <w:pPr>
         <w:pStyle w:val="Heading2"/>
       </w:pPr>
-      <w:bookmarkStart w:id="14" w:name="evenness-of-organic-matter-fluxes"/>
-      <w:bookmarkEnd w:id="13"/>
+      <w:bookmarkStart w:id="15" w:name="evenness-of-organic-matter-fluxes"/>
+      <w:bookmarkEnd w:id="14"/>
       <w:r>
         <w:t>Evenness of organic matter fluxes</w:t>
       </w:r>
@@ -3176,10 +2872,7 @@
         <w:pStyle w:val="FirstParagraph"/>
       </w:pPr>
       <w:r>
-        <w:t>In general, OM fluxes were unevenly distributed among taxa (Gini inequa</w:t>
-      </w:r>
-      <w:r>
-        <w:t>lity coefficients ranged from 0.09 (0.07 – 0.11, 95% PI) to 0.29 (0.25 – 0.32, 95% PI; Table S1) and were dominated by insects in the families Simuliidae and Chironomidae, pulmonated snails (</w:t>
+        <w:t>In general, OM fluxes were unevenly distributed among taxa (Gini inequality coefficients ranged from 0.09 (0.07 – 0.11, 95% PI) to 0.29 (0.25 – 0.32, 95% PI; Table S1) and were dominated by insects in the families Simuliidae and Chironomidae, pulmonated snails (</w:t>
       </w:r>
       <w:r>
         <w:rPr>
@@ -3189,20 +2882,11 @@
         <w:t>Radix balthica</w:t>
       </w:r>
       <w:r>
-        <w:t>), and oligochaete worms (Figure 2A &amp; B; Figure S2)</w:t>
-      </w:r>
-      <w:r>
-        <w:t xml:space="preserve">. In an absolute sense, ~85% of total OM flux was contributed by 2 to 10 taxa, which comprised only 3% to 29% of total taxon richness. Although differences in evenness among streams were partially attributed to variation </w:t>
+        <w:t xml:space="preserve">), and oligochaete worms (Figure 2A &amp; B; Figure S2). In an absolute sense, ~85% of total OM flux was contributed by 2 to 10 taxa, which comprised only 3% to 29% of total taxon richness. Although differences in evenness among streams were partially attributed to variation </w:t>
       </w:r>
       <w:r>
         <w:lastRenderedPageBreak/>
-        <w:t>in taxon richness (range: 14 to 35)</w:t>
-      </w:r>
-      <w:r>
-        <w:t>, fluxes were still highly uneven after accounting for differences in richness (i.e., similar ‘Normalized’ Gini coefficients, Table S1). As average stream temperature increased, OM fluxes shifted from dominance by Simuliidae in the coolest stream to Chiron</w:t>
-      </w:r>
-      <w:r>
-        <w:t xml:space="preserve">omidae and </w:t>
+        <w:t xml:space="preserve">in taxon richness (range: 14 to 35), fluxes were still highly uneven after accounting for differences in richness (i.e., similar ‘Normalized’ Gini coefficients, Table S1). As average stream temperature increased, OM fluxes shifted from dominance by Simuliidae in the coolest stream to Chironomidae and </w:t>
       </w:r>
       <w:r>
         <w:rPr>
@@ -3255,10 +2939,7 @@
         <w:t>Cricotpous sylvestris</w:t>
       </w:r>
       <w:r>
-        <w:t>, an</w:t>
-      </w:r>
-      <w:r>
-        <w:t xml:space="preserve">d </w:t>
+        <w:t xml:space="preserve">, and </w:t>
       </w:r>
       <w:r>
         <w:rPr>
@@ -3345,10 +3026,7 @@
         <w:t>-1</w:t>
       </w:r>
       <w:r>
-        <w:t>) increased with increasing mean annual temperature. Warming str</w:t>
-      </w:r>
-      <w:r>
-        <w:t>eam temperatures also led to (B) a decrease in mean population body size (</w:t>
+        <w:t>) increased with increasing mean annual temperature. Warming stream temperatures also led to (B) a decrease in mean population body size (</w:t>
       </w:r>
       <w:r>
         <w:rPr>
@@ -3366,77 +3044,69 @@
         <w:t>-1</w:t>
       </w:r>
       <w:r>
-        <w:t>) and (</w:t>
-      </w:r>
-      <w:bookmarkStart w:id="15" w:name="_GoBack"/>
+        <w:t>) and (C) an increase in mean population biomass turnover rate (</w:t>
+      </w:r>
+      <w:r>
+        <w:rPr>
+          <w:iCs/>
+        </w:rPr>
+        <w:t>P:B</w:t>
+      </w:r>
+      <w:r>
+        <w:t>, y</w:t>
+      </w:r>
+      <w:r>
+        <w:rPr>
+          <w:vertAlign w:val="superscript"/>
+        </w:rPr>
+        <w:t>-1</w:t>
+      </w:r>
+      <w:r>
+        <w:t>). For all panels, points represent the mean value, wide bars represent the 25</w:t>
+      </w:r>
+      <w:r>
+        <w:rPr>
+          <w:vertAlign w:val="superscript"/>
+        </w:rPr>
+        <w:t>th</w:t>
+      </w:r>
+      <w:r>
+        <w:t xml:space="preserve"> and 75</w:t>
+      </w:r>
+      <w:r>
+        <w:rPr>
+          <w:vertAlign w:val="superscript"/>
+        </w:rPr>
+        <w:t>th</w:t>
+      </w:r>
+      <w:r>
+        <w:t xml:space="preserve"> percentile bounds, and narrow bars represent the 2.5</w:t>
+      </w:r>
+      <w:r>
+        <w:rPr>
+          <w:vertAlign w:val="superscript"/>
+        </w:rPr>
+        <w:t>th</w:t>
+      </w:r>
+      <w:r>
+        <w:t xml:space="preserve"> and 97.5</w:t>
+      </w:r>
+      <w:r>
+        <w:rPr>
+          <w:vertAlign w:val="superscript"/>
+        </w:rPr>
+        <w:t>th</w:t>
+      </w:r>
+      <w:r>
+        <w:t xml:space="preserve"> percentile bounds.</w:t>
+      </w:r>
+    </w:p>
+    <w:p>
+      <w:pPr>
+        <w:pStyle w:val="Heading2"/>
+      </w:pPr>
+      <w:bookmarkStart w:id="16" w:name="Xbc367e85455efd1aff9d66267dc6e783fbbb9e2"/>
       <w:bookmarkEnd w:id="15"/>
-      <w:r>
-        <w:t>C) an increase in mean population biomass turnover rate (</w:t>
-      </w:r>
-      <w:r>
-        <w:rPr>
-          <w:iCs/>
-        </w:rPr>
-        <w:t>P:B</w:t>
-      </w:r>
-      <w:r>
-        <w:t>, y</w:t>
-      </w:r>
-      <w:r>
-        <w:rPr>
-          <w:vertAlign w:val="superscript"/>
-        </w:rPr>
-        <w:t>-1</w:t>
-      </w:r>
-      <w:r>
-        <w:t>). For all panels, points represent the mean value, wide bars represent the 25</w:t>
-      </w:r>
-      <w:r>
-        <w:rPr>
-          <w:vertAlign w:val="superscript"/>
-        </w:rPr>
-        <w:t>th</w:t>
-      </w:r>
-      <w:r>
-        <w:t xml:space="preserve"> and 75</w:t>
-      </w:r>
-      <w:r>
-        <w:rPr>
-          <w:vertAlign w:val="superscript"/>
-        </w:rPr>
-        <w:t>th</w:t>
-      </w:r>
-      <w:r>
-        <w:t xml:space="preserve"> percentil</w:t>
-      </w:r>
-      <w:r>
-        <w:t>e bounds, and narrow bars represent the 2.5</w:t>
-      </w:r>
-      <w:r>
-        <w:rPr>
-          <w:vertAlign w:val="superscript"/>
-        </w:rPr>
-        <w:t>th</w:t>
-      </w:r>
-      <w:r>
-        <w:t xml:space="preserve"> and 97.5</w:t>
-      </w:r>
-      <w:r>
-        <w:rPr>
-          <w:vertAlign w:val="superscript"/>
-        </w:rPr>
-        <w:t>th</w:t>
-      </w:r>
-      <w:r>
-        <w:t xml:space="preserve"> percentile bounds.</w:t>
-      </w:r>
-    </w:p>
-    <w:p>
-      <w:pPr>
-        <w:pStyle w:val="Heading2"/>
-      </w:pPr>
-      <w:bookmarkStart w:id="16" w:name="Xbc367e85455efd1aff9d66267dc6e783fbbb9e2"/>
-      <w:bookmarkEnd w:id="14"/>
       <w:r>
         <w:lastRenderedPageBreak/>
         <w:t>Organic matter fluxes in relation to body size and biomass turnover rate</w:t>
@@ -3466,10 +3136,7 @@
         <w:t>-1</w:t>
       </w:r>
       <w:r>
-        <w:t>]) decreased and average populatio</w:t>
-      </w:r>
-      <w:r>
-        <w:t>n biomass turnover rate (</w:t>
+        <w:t>]) decreased and average population biomass turnover rate (</w:t>
       </w:r>
       <w:r>
         <w:rPr>
@@ -3516,10 +3183,7 @@
         <w:t>-1</w:t>
       </w:r>
       <w:r>
-        <w:t xml:space="preserve"> (0.08 – 0.13; 95% PI) in the warmest stream, correspond</w:t>
-      </w:r>
-      <w:r>
-        <w:t>ing to an -8.7% (-11.1 – -6.4; 95% PI) decrease in mean body size for every 1</w:t>
+        <w:t xml:space="preserve"> (0.08 – 0.13; 95% PI) in the warmest stream, corresponding to an -8.7% (-11.1 – -6.4; 95% PI) decrease in mean body size for every 1</w:t>
       </w:r>
       <m:oMath>
         <m:sSup>
@@ -3580,10 +3244,7 @@
         <w:t>-1</w:t>
       </w:r>
       <w:r>
-        <w:t xml:space="preserve"> (29.59 – 0.14; 95% PI) in th</w:t>
-      </w:r>
-      <w:r>
-        <w:t xml:space="preserve">e warmest stream corresponding to a 6.94% (6.15–7.85; 95% PI) increase in </w:t>
+        <w:t xml:space="preserve"> (29.59 – 0.14; 95% PI) in the warmest stream corresponding to a 6.94% (6.15–7.85; 95% PI) increase in </w:t>
       </w:r>
       <w:r>
         <w:rPr>
@@ -3695,10 +3356,7 @@
         <w:t>10</w:t>
       </w:r>
       <w:r>
-        <w:t>%) of different taxa to OM flux in each stream; colors correspond to mean annual temperatur</w:t>
-      </w:r>
-      <w:r>
-        <w:t>e shown in the legend; (B) rank ordered organic matter flux (log</w:t>
+        <w:t>%) of different taxa to OM flux in each stream; colors correspond to mean annual temperature shown in the legend; (B) rank ordered organic matter flux (log</w:t>
       </w:r>
       <w:r>
         <w:rPr>
@@ -3733,17 +3391,11 @@
         <w:pStyle w:val="BodyText"/>
       </w:pPr>
       <w:r>
-        <w:t xml:space="preserve">Within stream communities, there were diverse body size–OM flux relationships, with some streams showing skew toward larger-bodied taxa (positive skew), others with most OM fluxes through smaller-bodied sizes (negative skew), and some showed no difference </w:t>
-      </w:r>
-      <w:r>
-        <w:t xml:space="preserve">among body sizes </w:t>
+        <w:t xml:space="preserve">Within stream communities, there were diverse body size–OM flux relationships, with some streams showing skew toward larger-bodied taxa (positive skew), others with most OM fluxes through smaller-bodied sizes (negative skew), and some showed no difference among body sizes </w:t>
       </w:r>
       <w:r>
         <w:lastRenderedPageBreak/>
-        <w:t>(skew range: -1 to 0.56, Figure 3A &amp; B). Skew estimates of OM fluxes in relation to body size showed little association with stream temperature except in the warmest stream, where fluxes were heavily skewed toward small-bodied taxa. Simila</w:t>
-      </w:r>
-      <w:r>
-        <w:t xml:space="preserve">rly, skew in OM fluxes in relation to </w:t>
+        <w:t xml:space="preserve">(skew range: -1 to 0.56, Figure 3A &amp; B). Skew estimates of OM fluxes in relation to body size showed little association with stream temperature except in the warmest stream, where fluxes were heavily skewed toward small-bodied taxa. Similarly, skew in OM fluxes in relation to </w:t>
       </w:r>
       <w:r>
         <w:rPr>
@@ -3822,10 +3474,7 @@
         <w:pStyle w:val="ImageCaption"/>
       </w:pPr>
       <w:r>
-        <w:t>Figure 3. (A) Lorenz cur</w:t>
-      </w:r>
-      <w:r>
-        <w:t xml:space="preserve">ves showing cumulative relative organic matter flux among taxa with increasing body size (from left to right; </w:t>
+        <w:t xml:space="preserve">Figure 3. (A) Lorenz curves showing cumulative relative organic matter flux among taxa with increasing body size (from left to right; </w:t>
       </w:r>
       <w:r>
         <w:rPr>
@@ -3843,13 +3492,7 @@
         <w:t>-1</w:t>
       </w:r>
       <w:r>
-        <w:t>). The solid line 1:1 line from the origin represents the line of perfect equality. Distributions near this line suggest minimal s</w:t>
-      </w:r>
-      <w:r>
-        <w:t>tructuring of OM fluxes in relation to body size. The dotted line allows for visualization of skewness in OM fluxes based on its intersection with the empirical lorenz curve. (B) Empirical estimates of body size-related OM flux skewness in relation to stre</w:t>
-      </w:r>
-      <w:r>
-        <w:t>am temperature. (C) The probability of observing these skewness values when compared to a random (i.e. s) ordering.For panels B and C, points represent the mean value, wide bars represent the 25</w:t>
+        <w:t>). The solid line 1:1 line from the origin represents the line of perfect equality. Distributions near this line suggest minimal structuring of OM fluxes in relation to body size. The dotted line allows for visualization of skewness in OM fluxes based on its intersection with the empirical lorenz curve. (B) Empirical estimates of body size-related OM flux skewness in relation to stream temperature. (C) The probability of observing these skewness values when compared to a random (i.e. s) ordering.For panels B and C, points represent the mean value, wide bars represent the 25</w:t>
       </w:r>
       <w:r>
         <w:rPr>
@@ -3867,10 +3510,7 @@
         <w:t>th</w:t>
       </w:r>
       <w:r>
-        <w:t xml:space="preserve"> percentile bounds, and narrow bars represent the 2</w:t>
-      </w:r>
-      <w:r>
-        <w:t>.5</w:t>
+        <w:t xml:space="preserve"> percentile bounds, and narrow bars represent the 2.5</w:t>
       </w:r>
       <w:r>
         <w:rPr>
@@ -3953,10 +3593,7 @@
         <w:t>P:B</w:t>
       </w:r>
       <w:r>
-        <w:t xml:space="preserve"> ratios; Figure 3B and Figure 4B) to skew estimates based on randomly sorted data </w:t>
-      </w:r>
-      <w:r>
-        <w:t xml:space="preserve">to detect whether OM fluxes through smaller and higher </w:t>
+        <w:t xml:space="preserve"> ratios; Figure 3B and Figure 4B) to skew estimates based on randomly sorted data to detect whether OM fluxes through smaller and higher </w:t>
       </w:r>
       <w:r>
         <w:rPr>
@@ -3966,13 +3603,7 @@
         <w:t>P:B</w:t>
       </w:r>
       <w:r>
-        <w:t xml:space="preserve"> taxa were based on random selection (i.e., stochastic) or were truly based on these traits. The probability of observing a similar or more extreme skew of OM fluxes in relation to body size was var</w:t>
-      </w:r>
-      <w:r>
-        <w:t>iable among streams and ranged from 0.34 (0.19–0.55; 95% PI) to 0.79 (0.07–0.95; 95% PI); there was a very weak positive association between this probability and temperature (Figure 3C). In contrast, the probability of a similar or more extreme skew in rel</w:t>
-      </w:r>
-      <w:r>
-        <w:t xml:space="preserve">ation to </w:t>
+        <w:t xml:space="preserve"> taxa were based on random selection (i.e., stochastic) or were truly based on these traits. The probability of observing a similar or more extreme skew of OM fluxes in relation to body size was variable among streams and ranged from 0.34 (0.19–0.55; 95% PI) to 0.79 (0.07–0.95; 95% PI); there was a very weak positive association between this probability and temperature (Figure 3C). In contrast, the probability of a similar or more extreme skew in relation to </w:t>
       </w:r>
       <w:r>
         <w:rPr>
@@ -3992,10 +3623,7 @@
         <w:t>P:B</w:t>
       </w:r>
       <w:r>
-        <w:t xml:space="preserve"> taxa–at warmer temperatures. The</w:t>
-      </w:r>
-      <w:r>
-        <w:t xml:space="preserve"> likelihood of elevated fluxes among high </w:t>
+        <w:t xml:space="preserve"> taxa–at warmer temperatures. The likelihood of elevated fluxes among high </w:t>
       </w:r>
       <w:r>
         <w:rPr>
@@ -4098,10 +3726,7 @@
         <w:pStyle w:val="ImageCaption"/>
       </w:pPr>
       <w:r>
-        <w:t>Figure 4. (A) Lorenz curves sho</w:t>
-      </w:r>
-      <w:r>
-        <w:t xml:space="preserve">wing cumulative relative organic matter flux among taxa with increasing </w:t>
+        <w:t xml:space="preserve">Figure 4. (A) Lorenz curves showing cumulative relative organic matter flux among taxa with increasing </w:t>
       </w:r>
       <w:r>
         <w:rPr>
@@ -4119,10 +3744,7 @@
         <w:t>-1</w:t>
       </w:r>
       <w:r>
-        <w:t>). The solid line 1:1 line from the origin represents the line of perfect equality. Distributions near this line suggest minimal structuring of OM flu</w:t>
-      </w:r>
-      <w:r>
-        <w:t xml:space="preserve">xes in relation to </w:t>
+        <w:t xml:space="preserve">). The solid line 1:1 line from the origin represents the line of perfect equality. Distributions near this line suggest minimal structuring of OM fluxes in relation to </w:t>
       </w:r>
       <w:r>
         <w:rPr>
@@ -4140,10 +3762,7 @@
         <w:t>P:B</w:t>
       </w:r>
       <w:r>
-        <w:t>-related OM flux skewness in relation to stream temperature. (C) The pr</w:t>
-      </w:r>
-      <w:r>
-        <w:t>obability of observing these skewness values when compared to a random (i.e. stochastic) ordering. For panels B and C, points represent the mean value, wide bars represent the 25</w:t>
+        <w:t>-related OM flux skewness in relation to stream temperature. (C) The probability of observing these skewness values when compared to a random (i.e. stochastic) ordering. For panels B and C, points represent the mean value, wide bars represent the 25</w:t>
       </w:r>
       <w:r>
         <w:rPr>
@@ -4179,10 +3798,7 @@
         <w:t>th</w:t>
       </w:r>
       <w:r>
-        <w:t xml:space="preserve"> </w:t>
-      </w:r>
-      <w:r>
-        <w:t>percentile bounds.</w:t>
+        <w:t xml:space="preserve"> percentile bounds.</w:t>
       </w:r>
     </w:p>
     <w:p>
@@ -4190,7 +3806,7 @@
         <w:pStyle w:val="Heading1"/>
       </w:pPr>
       <w:bookmarkStart w:id="17" w:name="discussion"/>
-      <w:bookmarkEnd w:id="12"/>
+      <w:bookmarkEnd w:id="13"/>
       <w:bookmarkEnd w:id="16"/>
       <w:r>
         <w:t>Discussion</w:t>
@@ -4201,20 +3817,11 @@
         <w:pStyle w:val="FirstParagraph"/>
       </w:pPr>
       <w:r>
-        <w:t>While a growing body of theoretical and empirical study has enhanced our knowledge of temperature-mediated changes to ecosystems (e.g., O’Connor et al. 2009), general patterns are elusive and empirical studies often idiosyncra</w:t>
-      </w:r>
-      <w:r>
-        <w:t>tic (Nelson et al. 2017a, Zhang et al. 2017), especially at higher levels of organization such as communities and food webs (Walther et al. 2002, Woodward et al. 2010). We documented shifts in the pathways of material flows across a wide natural temperatur</w:t>
-      </w:r>
-      <w:r>
-        <w:t xml:space="preserve">e gradient and found that increasing temperatures were associated with reductions in mean population body size and increases in mean population biomass turnover </w:t>
+        <w:t xml:space="preserve">While a growing body of theoretical and empirical study has enhanced our knowledge of temperature-mediated changes to ecosystems (e.g., O’Connor et al. 2009), general patterns are elusive and empirical studies often idiosyncratic (Nelson et al. 2017a, Zhang et al. 2017), especially at higher levels of organization such as communities and food webs (Walther et al. 2002, Woodward et al. 2010). We documented shifts in the pathways of material flows across a wide natural temperature gradient and found that increasing temperatures were associated with reductions in mean population body size and increases in mean population biomass turnover </w:t>
       </w:r>
       <w:r>
         <w:lastRenderedPageBreak/>
-        <w:t>across stream invertebrate communities. In addition, we found that warming systematically skewe</w:t>
-      </w:r>
-      <w:r>
-        <w:t xml:space="preserve">d OM fluxes </w:t>
+        <w:t xml:space="preserve">across stream invertebrate communities. In addition, we found that warming systematically skewed OM fluxes </w:t>
       </w:r>
       <w:r>
         <w:rPr>
@@ -4234,16 +3841,7 @@
         <w:t>P:B</w:t>
       </w:r>
       <w:r>
-        <w:t xml:space="preserve"> ratios at moderate </w:t>
-      </w:r>
-      <w:r>
-        <w:t>to high temperatures, suggesting that temperature was especially important in structuring the relative performance and resource acquisition among taxa within warm communities. These patterns suggest that the acceleration of energy and material fluxes throu</w:t>
-      </w:r>
-      <w:r>
-        <w:t>gh ecosystems in both an absolute and relative sense may be a general effect of environmental warming. Further, environmental filtering that is driven by warming is likely governed by both the traits of species present and the ways in which energy and mate</w:t>
-      </w:r>
-      <w:r>
-        <w:t>rial fluxes are distributed among taxa.</w:t>
+        <w:t xml:space="preserve"> ratios at moderate to high temperatures, suggesting that temperature was especially important in structuring the relative performance and resource acquisition among taxa within warm communities. These patterns suggest that the acceleration of energy and material fluxes through ecosystems in both an absolute and relative sense may be a general effect of environmental warming. Further, environmental filtering that is driven by warming is likely governed by both the traits of species present and the ways in which energy and material fluxes are distributed among taxa.</w:t>
       </w:r>
     </w:p>
     <w:p>
@@ -4270,10 +3868,7 @@
         <w:t>-1</w:t>
       </w:r>
       <w:r>
-        <w:t xml:space="preserve">) </w:t>
-      </w:r>
-      <w:r>
-        <w:t>of populations for each 1</w:t>
+        <w:t>) of populations for each 1</w:t>
       </w:r>
       <m:oMath>
         <m:sSup>
@@ -4306,10 +3901,7 @@
         </m:sSup>
       </m:oMath>
       <w:r>
-        <w:t xml:space="preserve">C of warming. Although this effect among communities may be partially attributed to the thermodynamic influence of temperature (Gillooly et al. 2001), biomass turnover rate is also closely related to organism body size (Brown et </w:t>
-      </w:r>
-      <w:r>
-        <w:t xml:space="preserve">al. 2004, Huryn and Benke 2007). Thus, warming may influence the distributions of </w:t>
+        <w:t xml:space="preserve">C of warming. Although this effect among communities may be partially attributed to the thermodynamic influence of temperature (Gillooly et al. 2001), biomass turnover rate is also closely related to organism body size (Brown et al. 2004, Huryn and Benke 2007). Thus, warming may influence the distributions of </w:t>
       </w:r>
       <w:r>
         <w:rPr>
@@ -4329,10 +3921,7 @@
         <w:t>P:B</w:t>
       </w:r>
       <w:r>
-        <w:t xml:space="preserve"> we observed across communities was simi</w:t>
-      </w:r>
-      <w:r>
-        <w:t xml:space="preserve">lar in magnitude to the reduction in body size (i.e., +7% vs –9%, respectively), reinforcing the fundamental connection between organism body size and </w:t>
+        <w:t xml:space="preserve"> we observed across communities was similar in magnitude to the reduction in body size (i.e., +7% vs –9%, respectively), reinforcing the fundamental connection between organism body size and </w:t>
       </w:r>
       <w:r>
         <w:rPr>
@@ -4352,17 +3941,11 @@
         <w:t>P:B</w:t>
       </w:r>
       <w:r>
-        <w:t xml:space="preserve"> across communities may, in large part, be attri</w:t>
-      </w:r>
-      <w:r>
-        <w:t xml:space="preserve">buted to reduced organism body sizes (Figure 1B &amp; C). Organism body size is related to a number of other ecological </w:t>
+        <w:t xml:space="preserve"> across communities may, in large part, be attributed to reduced organism body sizes (Figure 1B &amp; C). Organism body size is related to a number of other ecological </w:t>
       </w:r>
       <w:r>
         <w:lastRenderedPageBreak/>
-        <w:t>attributes (Peters 1983) and changes in body size with increasing temperatures are likely to have broad implications for ecosystems in a cha</w:t>
-      </w:r>
-      <w:r>
-        <w:t>nging climate (Gibert 2019).</w:t>
+        <w:t>attributes (Peters 1983) and changes in body size with increasing temperatures are likely to have broad implications for ecosystems in a changing climate (Gibert 2019).</w:t>
       </w:r>
     </w:p>
     <w:p>
@@ -4370,10 +3953,7 @@
         <w:pStyle w:val="BodyText"/>
       </w:pPr>
       <w:r>
-        <w:t xml:space="preserve">A general reduction in body size has been deemed a “universal” response to warming (Daufresne et al. 2009, Gardner et al. 2011, Uszko et al. 2022), but notable deviations exists across ecosystems </w:t>
-      </w:r>
-      <w:r>
-        <w:t>(Thresher et al. 2007, O’Gorman et al. 2012, Ohlberger 2013). We observed a clear decrease in the average individual body size of populations from cool to warm communities (Figure 1B), corresponding to ~-9% decline in the mass of individuals for every 1</w:t>
+        <w:t>A general reduction in body size has been deemed a “universal” response to warming (Daufresne et al. 2009, Gardner et al. 2011, Uszko et al. 2022), but notable deviations exists across ecosystems (Thresher et al. 2007, O’Gorman et al. 2012, Ohlberger 2013). We observed a clear decrease in the average individual body size of populations from cool to warm communities (Figure 1B), corresponding to ~-9% decline in the mass of individuals for every 1</w:t>
       </w:r>
       <m:oMath>
         <m:sSup>
@@ -4406,13 +3986,7 @@
         </m:sSup>
       </m:oMath>
       <w:r>
-        <w:t>C</w:t>
-      </w:r>
-      <w:r>
-        <w:t xml:space="preserve"> increase in temperature. While this change is based on community-level shifts (i.e., different sets of taxa), the magnitude of decline is consistent with intra-taxon patterns measured across broad phylogenetic groups (Deutsch et al. 2022). Interestingly, </w:t>
-      </w:r>
-      <w:r>
-        <w:t>our results contrast with a previous warming experiment in one of our study streams showing a 3</w:t>
+        <w:t>C increase in temperature. While this change is based on community-level shifts (i.e., different sets of taxa), the magnitude of decline is consistent with intra-taxon patterns measured across broad phylogenetic groups (Deutsch et al. 2022). Interestingly, our results contrast with a previous warming experiment in one of our study streams showing a 3</w:t>
       </w:r>
       <m:oMath>
         <m:sSup>
@@ -4445,16 +4019,7 @@
         </m:sSup>
       </m:oMath>
       <w:r>
-        <w:t>C increase in temperature shifted community biomass and productivity from smaller to larger organisms (Nelson et al. 2017a, 2017b). Moreover, a study of diatom</w:t>
-      </w:r>
-      <w:r>
-        <w:t xml:space="preserve"> communities across the same temperature gradient in Iceland that reported no consistent change in body size at either the population- or community-level (O’Gorman et al. 2012, Adams et al. 2013). Other studies have reported similar deviations from the “un</w:t>
-      </w:r>
-      <w:r>
-        <w:t>iversal” response for other taxonomic groups (e.g., invertebrates: Zeuss et al. 2017, birds: Geist 1987, Riemer et al. 2018, fish: Rypel 2014). While there is certainly a strong propensity for reduced body size with warming, clearly other processes can mod</w:t>
-      </w:r>
-      <w:r>
-        <w:t>ify the direction and magnitude of body size shifts and how they play out from individual to ecosystem scales.</w:t>
+        <w:t>C increase in temperature shifted community biomass and productivity from smaller to larger organisms (Nelson et al. 2017a, 2017b). Moreover, a study of diatom communities across the same temperature gradient in Iceland that reported no consistent change in body size at either the population- or community-level (O’Gorman et al. 2012, Adams et al. 2013). Other studies have reported similar deviations from the “universal” response for other taxonomic groups (e.g., invertebrates: Zeuss et al. 2017, birds: Geist 1987, Riemer et al. 2018, fish: Rypel 2014). While there is certainly a strong propensity for reduced body size with warming, clearly other processes can modify the direction and magnitude of body size shifts and how they play out from individual to ecosystem scales.</w:t>
       </w:r>
     </w:p>
     <w:p>
@@ -4472,10 +4037,7 @@
         <w:t>within</w:t>
       </w:r>
       <w:r>
-        <w:t xml:space="preserve"> communities, c</w:t>
-      </w:r>
-      <w:r>
-        <w:t xml:space="preserve">ausing an increase in the rates of material flux in a </w:t>
+        <w:t xml:space="preserve"> communities, causing an increase in the rates of material flux in a </w:t>
       </w:r>
       <w:r>
         <w:rPr>
@@ -4489,16 +4051,7 @@
       </w:r>
       <w:r>
         <w:lastRenderedPageBreak/>
-        <w:t>species (Diaz et al. 2021),</w:t>
-      </w:r>
-      <w:r>
-        <w:t xml:space="preserve"> it may not be surprising that this pattern carries over into energy and material fluxes. Interestingly, however, we found important structure in the unevenness of OM fluxes with increasing temperature. In particular, we found that OM fluxes, to some degre</w:t>
-      </w:r>
-      <w:r>
-        <w:t xml:space="preserve">e, showed non-random patterning along multiple trait axes. First, with respect to body size, the results were equivocal. In the coldest and warmest streams, we saw a strong skew in material fluxes towards larger and smaller species, respectively, but this </w:t>
-      </w:r>
-      <w:r>
-        <w:t>pattern was not apparent at moderate temperatures (~6–17</w:t>
+        <w:t>species (Diaz et al. 2021), it may not be surprising that this pattern carries over into energy and material fluxes. Interestingly, however, we found important structure in the unevenness of OM fluxes with increasing temperature. In particular, we found that OM fluxes, to some degree, showed non-random patterning along multiple trait axes. First, with respect to body size, the results were equivocal. In the coldest and warmest streams, we saw a strong skew in material fluxes towards larger and smaller species, respectively, but this pattern was not apparent at moderate temperatures (~6–17</w:t>
       </w:r>
       <m:oMath>
         <m:sSup>
@@ -4531,13 +4084,7 @@
         </m:sSup>
       </m:oMath>
       <w:r>
-        <w:t>C). A much clearer pattern was the increased skewness of OM fluxes towards taxa with high biomass turnover rates at warmer temperatures. This pattern also appeared to be increasingly non-random with</w:t>
-      </w:r>
-      <w:r>
-        <w:t xml:space="preserve"> warming (Figure 4B &amp; C). That the relative distribution of OM fluxes was unlikely due to chance reduces the likelihood this pattern could be attributable to demographic stochasticity (e.g., Hubbell 2001) and suggests temperature may be a strong environmen</w:t>
-      </w:r>
-      <w:r>
-        <w:t xml:space="preserve">tal filter even at high temperature (e.g., Saito et al. 2021). Further, warming may filter for taxa with high </w:t>
+        <w:t xml:space="preserve">C). A much clearer pattern was the increased skewness of OM fluxes towards taxa with high biomass turnover rates at warmer temperatures. This pattern also appeared to be increasingly non-random with warming (Figure 4B &amp; C). That the relative distribution of OM fluxes was unlikely due to chance reduces the likelihood this pattern could be attributable to demographic stochasticity (e.g., Hubbell 2001) and suggests temperature may be a strong environmental filter even at high temperature (e.g., Saito et al. 2021). Further, warming may filter for taxa with high </w:t>
       </w:r>
       <w:r>
         <w:rPr>
@@ -4547,10 +4094,7 @@
         <w:t>P:B</w:t>
       </w:r>
       <w:r>
-        <w:t xml:space="preserve"> and associated life history traits ( i.e., multi-voltinism: Zeuss et al. 2017, Nelson et al. 2020a, short lifespan: Munch and Salinas 2009, hi</w:t>
-      </w:r>
-      <w:r>
-        <w:t>gh growth rate, Donhauser et al. 2020), especially at temperature “extremes” (Donhauser et al. 2020).</w:t>
+        <w:t xml:space="preserve"> and associated life history traits ( i.e., multi-voltinism: Zeuss et al. 2017, Nelson et al. 2020a, short lifespan: Munch and Salinas 2009, high growth rate, Donhauser et al. 2020), especially at temperature “extremes” (Donhauser et al. 2020).</w:t>
       </w:r>
     </w:p>
     <w:p>
@@ -4558,16 +4102,7 @@
         <w:pStyle w:val="BodyText"/>
       </w:pPr>
       <w:r>
-        <w:t xml:space="preserve">A growing body of theoretical and empirical research is beginning to explore the implications of warming for the stability of ecosystems (Fussmann et al. </w:t>
-      </w:r>
-      <w:r>
-        <w:t>2014). ‘Natural laboratories’, such as the geothermal watershed studied here, offer a unique opportunity to isolate the effects of warming and the dominant processes by which it may modulate ecosystem structure and dynamics (O’Gorman et al. 2014). Particul</w:t>
-      </w:r>
-      <w:r>
-        <w:t xml:space="preserve">arly relevant in our study is the stability and functioning of light-driven ecosystems in response to present and future warming. One aspect of climate change that is especially pronounced in high-latitude ecosystems is the decoupling of light regimes—and </w:t>
-      </w:r>
-      <w:r>
-        <w:t xml:space="preserve">thereby energy supply regimes—and the timing of </w:t>
+        <w:t xml:space="preserve">A growing body of theoretical and empirical research is beginning to explore the implications of warming for the stability of ecosystems (Fussmann et al. 2014). ‘Natural laboratories’, such as the geothermal watershed studied here, offer a unique opportunity to isolate the effects of warming and the dominant processes by which it may modulate ecosystem structure and dynamics (O’Gorman et al. 2014). Particularly relevant in our study is the stability and functioning of light-driven ecosystems in response to present and future warming. One aspect of climate change that is especially pronounced in high-latitude ecosystems is the decoupling of light regimes—and thereby energy supply regimes—and the timing of </w:t>
       </w:r>
       <w:r>
         <w:lastRenderedPageBreak/>
@@ -4581,38 +4116,11 @@
         <w:t>P:B</w:t>
       </w:r>
       <w:r>
-        <w:t xml:space="preserve"> vs. body size may shed li</w:t>
-      </w:r>
-      <w:r>
-        <w:t>ght on the proximate ways in which temperature alters ecosystem structure and function. Temperature–size responses vary with a number of ecological factors (Ohlberger 2013); however, warming-induced body size reductions act as a stabilizing process in cons</w:t>
-      </w:r>
-      <w:r>
-        <w:t>umer-resource interactions by reducing consumer:resource biomass ratios (Gilbert et al. 2014, Sentis et al. 2017, Osmond et al. 2017) and consumer energy demand relative to resource supply (Kozłowski et al. 2004, McCann 2011, DeLong 2012). This gives crede</w:t>
-      </w:r>
-      <w:r>
-        <w:t>nce to alternative models of organism body size optimization influenced by, for example, the balance of resource supply and energy demand (e.g., Kozłowski et al. 2004, DeLong 2012). Crucially, these alternative models highlight the trade-off between asympt</w:t>
-      </w:r>
-      <w:r>
-        <w:t>otic body size and metabolic demand (DeLong 2012), a trade-off that may be particularly important in seasonally variable energetic regimes. In the absence of other limiting factors, increasing temperatures are likely to make seasonal “boom and bust” cycles</w:t>
-      </w:r>
-      <w:r>
-        <w:t xml:space="preserve"> of primary production more extreme because of the interactive effects of light and temperature limitation on photosynthetic rates (e.g., Rae and Vincent 1998). This process may increase the autocorrelation, as well as, the magnitude (i.e., enrichment) of </w:t>
-      </w:r>
-      <w:r>
-        <w:t xml:space="preserve">resource supply, thereby, exaggerating the selection for reduced body sizes because larger and/or slower consumers may destabilize consumer-resource dynamics in the face of increasingly extreme seasonal autocorrelation of resource growth (Greyson-Gaito et </w:t>
-      </w:r>
-      <w:r>
-        <w:t>al. 2022). Thus, suggesting a connection between warming responses and a more general food web dynamic of increased relative rates of resource supply and consumer demand (e.g., paradox of enrichment, McCann 2011). Therefore, the general response of reduced</w:t>
-      </w:r>
-      <w:r>
-        <w:t xml:space="preserve"> body size along climactic or geographic temperature gradients may reflect, in part, constraints imparted by food web </w:t>
+        <w:t xml:space="preserve"> vs. body size may shed light on the proximate ways in which temperature alters ecosystem structure and function. Temperature–size responses vary with a number of ecological factors (Ohlberger 2013); however, warming-induced body size reductions act as a stabilizing process in consumer-resource interactions by reducing consumer:resource biomass ratios (Gilbert et al. 2014, Sentis et al. 2017, Osmond et al. 2017) and consumer energy demand relative to resource supply (Kozłowski et al. 2004, McCann 2011, DeLong 2012). This gives credence to alternative models of organism body size optimization influenced by, for example, the balance of resource supply and energy demand (e.g., Kozłowski et al. 2004, DeLong 2012). Crucially, these alternative models highlight the trade-off between asymptotic body size and metabolic demand (DeLong 2012), a trade-off that may be particularly important in seasonally variable energetic regimes. In the absence of other limiting factors, increasing temperatures are likely to make seasonal “boom and bust” cycles of primary production more extreme because of the interactive effects of light and temperature limitation on photosynthetic rates (e.g., Rae and Vincent 1998). This process may increase the autocorrelation, as well as, the magnitude (i.e., enrichment) of resource supply, thereby, exaggerating the selection for reduced body sizes because larger and/or slower consumers may destabilize consumer-resource dynamics in the face of increasingly extreme seasonal autocorrelation of resource growth (Greyson-Gaito et al. 2022). Thus, suggesting a connection between warming responses and a more general food web dynamic of increased relative rates of resource supply and consumer demand (e.g., paradox of enrichment, McCann 2011). Therefore, the general response of reduced body size along climactic or geographic temperature gradients may reflect, in part, constraints imparted by food web </w:t>
       </w:r>
       <w:r>
         <w:lastRenderedPageBreak/>
-        <w:t>dynamics, in addition to, physiological mechanisms (e.g., oxygen, Deutsch et al. 2022, differential responses of biological process rates,</w:t>
-      </w:r>
-      <w:r>
-        <w:t xml:space="preserve"> Forster et al. 2011). The importance of this dynamic may be especially under-appreciated in high-latitude ecosystems (McMeans et al. 2020).</w:t>
+        <w:t>dynamics, in addition to, physiological mechanisms (e.g., oxygen, Deutsch et al. 2022, differential responses of biological process rates, Forster et al. 2011). The importance of this dynamic may be especially under-appreciated in high-latitude ecosystems (McMeans et al. 2020).</w:t>
       </w:r>
     </w:p>
     <w:p>
@@ -4620,16 +4128,7 @@
         <w:pStyle w:val="BodyText"/>
       </w:pPr>
       <w:r>
-        <w:t xml:space="preserve">We documented the important role of temperature in structuring key functional traits and the relative distribution </w:t>
-      </w:r>
-      <w:r>
-        <w:t>of material fluxes across natural stream temperature gradient. Higher temperatures were associated with increased total flux through the food web as well as reductions in average population body size and increases in population biomass turnover. Further, b</w:t>
-      </w:r>
-      <w:r>
-        <w:t>iomass turnover rate (but not body size) was an increasingly important trait for structuring OM fluxes at warmer temperatures. Our results lend support to the idea that warming may reduce organism size and also ‘speed up’ ecosystem dynamics in both an abso</w:t>
-      </w:r>
-      <w:r>
-        <w:t>lute and relative sense. These changes have important implications for the maintenance of biodiversity as well as for the connections between biodiversity and the magnitude and stability of ecosystem energy and material cycles in a warming world.</w:t>
+        <w:t>We documented the important role of temperature in structuring key functional traits and the relative distribution of material fluxes across natural stream temperature gradient. Higher temperatures were associated with increased total flux through the food web as well as reductions in average population body size and increases in population biomass turnover. Further, biomass turnover rate (but not body size) was an increasingly important trait for structuring OM fluxes at warmer temperatures. Our results lend support to the idea that warming may reduce organism size and also ‘speed up’ ecosystem dynamics in both an absolute and relative sense. These changes have important implications for the maintenance of biodiversity as well as for the connections between biodiversity and the magnitude and stability of ecosystem energy and material cycles in a warming world.</w:t>
       </w:r>
     </w:p>
     <w:p>
@@ -4639,10 +4138,7 @@
       <w:bookmarkStart w:id="18" w:name="acknowledgements"/>
       <w:bookmarkEnd w:id="17"/>
       <w:r>
-        <w:t>Acknowled</w:t>
-      </w:r>
-      <w:r>
-        <w:t>gements</w:t>
+        <w:t>Acknowledgements</w:t>
       </w:r>
     </w:p>
     <w:p>
@@ -4650,20 +4146,11 @@
         <w:pStyle w:val="FirstParagraph"/>
       </w:pPr>
       <w:r>
-        <w:t>We are grateful to Sigurður Guðjonsson, Guðni Guðbergsson, and the staff at the Veiðimlastofnun for providing laboratory space and logistical support. We are also grateful to Sveinbj€orn Steinþorsson at the University of Iceland for super-jeep tran</w:t>
-      </w:r>
-      <w:r>
-        <w:t>sport to our field sites during the winter. We thank Lauren David, David Hernandez, Amanda Keasberry, Elena Nava, Camille Perrett, Jackie Pitts, Friðþjófur Árnason, Liliana García, Ragnahildur Magnúsdottír, Ryan McClure, Vija Pelekis, Adam Toomey, Chau Tra</w:t>
-      </w:r>
-      <w:r>
-        <w:t xml:space="preserve">n, Brooke Weigel, Tanner Williamson and many undergraduate workers for field and laboratory help. Jeff Wesner and Abe Kanz generously provided R code and discussions on modeling diet proportions. This study was </w:t>
+        <w:t xml:space="preserve">We are grateful to Sigurður Guðjonsson, Guðni Guðbergsson, and the staff at the Veiðimlastofnun for providing laboratory space and logistical support. We are also grateful to Sveinbj€orn Steinþorsson at the University of Iceland for super-jeep transport to our field sites during the winter. We thank Lauren David, David Hernandez, Amanda Keasberry, Elena Nava, Camille Perrett, Jackie Pitts, Friðþjófur Árnason, Liliana García, Ragnahildur Magnúsdottír, Ryan McClure, Vija Pelekis, Adam Toomey, Chau Tran, Brooke Weigel, Tanner Williamson and many undergraduate workers for field and laboratory help. Jeff Wesner and Abe Kanz generously provided R code and discussions on modeling diet proportions. This study was </w:t>
       </w:r>
       <w:r>
         <w:lastRenderedPageBreak/>
-        <w:t xml:space="preserve">supported by the National Science Foundation </w:t>
-      </w:r>
-      <w:r>
-        <w:t>(DEB-0949774 and DEB-1354624 to JPB and ADH and DEB-0949726 to WFC).</w:t>
+        <w:t>supported by the National Science Foundation (DEB-0949774 and DEB-1354624 to JPB and ADH and DEB-0949726 to WFC).</w:t>
       </w:r>
     </w:p>
     <w:p>
@@ -4690,13 +4177,7 @@
           <w:rPr>
             <w:rStyle w:val="Hyperlink"/>
           </w:rPr>
-          <w:t>Diatoms can be an i</w:t>
-        </w:r>
-        <w:r>
-          <w:rPr>
-            <w:rStyle w:val="Hyperlink"/>
-          </w:rPr>
-          <w:t>mportant exception to temperaturesize rules at species and community levels of organization</w:t>
+          <w:t>Diatoms can be an important exception to temperaturesize rules at species and community levels of organization</w:t>
         </w:r>
       </w:hyperlink>
       <w:r>
@@ -4717,13 +4198,7 @@
           <w:rPr>
             <w:rStyle w:val="Hyperlink"/>
           </w:rPr>
-          <w:t xml:space="preserve">Climatic warming increases voltinism in European </w:t>
-        </w:r>
-        <w:r>
-          <w:rPr>
-            <w:rStyle w:val="Hyperlink"/>
-          </w:rPr>
-          <w:t>butterflies and moths</w:t>
+          <w:t>Climatic warming increases voltinism in European butterflies and moths</w:t>
         </w:r>
       </w:hyperlink>
       <w:r>
@@ -4747,10 +4222,7 @@
       <w:bookmarkStart w:id="24" w:name="ref-angilletta2004"/>
       <w:bookmarkEnd w:id="23"/>
       <w:r>
-        <w:t>Angilletta, M. J</w:t>
-      </w:r>
-      <w:r>
-        <w:t xml:space="preserve">., Jr., T. D. Steury, and M. W. Sears. 2004. </w:t>
+        <w:t xml:space="preserve">Angilletta, M. J., Jr., T. D. Steury, and M. W. Sears. 2004. </w:t>
       </w:r>
       <w:hyperlink r:id="rId16">
         <w:r>
@@ -4771,10 +4243,7 @@
       <w:bookmarkStart w:id="25" w:name="ref-arnason1969"/>
       <w:bookmarkEnd w:id="24"/>
       <w:r>
-        <w:t>Arnason, B.</w:t>
-      </w:r>
-      <w:r>
-        <w:t xml:space="preserve">, P. Theodorsson, S. Björnsson, and K. Saemundsson. 1969. </w:t>
+        <w:t xml:space="preserve">Arnason, B., P. Theodorsson, S. Björnsson, and K. Saemundsson. 1969. </w:t>
       </w:r>
       <w:hyperlink r:id="rId17">
         <w:r>
@@ -4795,10 +4264,7 @@
       <w:bookmarkStart w:id="26" w:name="ref-atkinson1994"/>
       <w:bookmarkEnd w:id="25"/>
       <w:r>
-        <w:t>Atkinson, D. 1994. Temperature and organism size: A bio</w:t>
-      </w:r>
-      <w:r>
-        <w:t>logical law for ectotherms? Advances in ecological research 25:1–58.</w:t>
+        <w:t>Atkinson, D. 1994. Temperature and organism size: A biological law for ectotherms? Advances in ecological research 25:1–58.</w:t>
       </w:r>
     </w:p>
     <w:p>
@@ -4808,10 +4274,7 @@
       <w:bookmarkStart w:id="27" w:name="ref-baiser2019"/>
       <w:bookmarkEnd w:id="26"/>
       <w:r>
-        <w:t>Baiser, B., D. Gravel, A. R. Cirtwill, J. A. Dunne, A. K. Fahimipour, L. J. Gilarranz, J. A. Grochow, D. Li, N. D. Martinez, A. McGrew, T. Poisot, T. N. Romanuk, D. B. Stouffer, L. B. Tro</w:t>
-      </w:r>
-      <w:r>
-        <w:t xml:space="preserve">tta, F. S. Valdovinos, R. J. Williams, S. A. Wood, and J. D. Yeakel. 2019. </w:t>
+        <w:t xml:space="preserve">Baiser, B., D. Gravel, A. R. Cirtwill, J. A. Dunne, A. K. Fahimipour, L. J. Gilarranz, J. A. Grochow, D. Li, N. D. Martinez, A. McGrew, T. Poisot, T. N. Romanuk, D. B. Stouffer, L. B. Trotta, F. S. Valdovinos, R. J. Williams, S. A. Wood, and J. D. Yeakel. 2019. </w:t>
       </w:r>
       <w:hyperlink r:id="rId18">
         <w:r>
@@ -4832,10 +4295,7 @@
       <w:bookmarkStart w:id="28" w:name="ref-barnes2018"/>
       <w:bookmarkEnd w:id="27"/>
       <w:r>
-        <w:t>Barnes, A. D., M. Jochum,</w:t>
-      </w:r>
-      <w:r>
-        <w:t xml:space="preserve"> J. S. Lefcheck, N. Eisenhauer, C. Scherber, M. I. O’Connor, P. de Ruiter, and U. Brose. 2018. </w:t>
+        <w:t xml:space="preserve">Barnes, A. D., M. Jochum, J. S. Lefcheck, N. Eisenhauer, C. Scherber, M. I. O’Connor, P. de Ruiter, and U. Brose. 2018. </w:t>
       </w:r>
       <w:hyperlink r:id="rId19">
         <w:r>
@@ -4846,10 +4306,7 @@
         </w:r>
       </w:hyperlink>
       <w:r>
-        <w:t>. Trends in Ecolog</w:t>
-      </w:r>
-      <w:r>
-        <w:t>y &amp; Evolution 33:186–197.</w:t>
+        <w:t>. Trends in Ecology &amp; Evolution 33:186–197.</w:t>
       </w:r>
     </w:p>
     <w:p>
@@ -4866,13 +4323,7 @@
           <w:rPr>
             <w:rStyle w:val="Hyperlink"/>
           </w:rPr>
-          <w:t>The impact of climate warming on species diversity across</w:t>
-        </w:r>
-        <w:r>
-          <w:rPr>
-            <w:rStyle w:val="Hyperlink"/>
-          </w:rPr>
-          <w:t xml:space="preserve"> scales: Lessons from experimental meta-ecosystems</w:t>
+          <w:t>The impact of climate warming on species diversity across scales: Lessons from experimental meta-ecosystems</w:t>
         </w:r>
       </w:hyperlink>
       <w:r>
@@ -4896,10 +4347,7 @@
       <w:bookmarkStart w:id="31" w:name="ref-benke2017"/>
       <w:bookmarkEnd w:id="30"/>
       <w:r>
-        <w:t>Benke, A. C., a</w:t>
-      </w:r>
-      <w:r>
-        <w:t>nd A. D. Huryn. 2017. Secondary production and quantitative food webs. Pages 235–254 Methods in Stream Ecology. Elsevier.</w:t>
+        <w:t>Benke, A. C., and A. D. Huryn. 2017. Secondary production and quantitative food webs. Pages 235–254 Methods in Stream Ecology. Elsevier.</w:t>
       </w:r>
     </w:p>
     <w:p>
@@ -4916,13 +4364,7 @@
           <w:rPr>
             <w:rStyle w:val="Hyperlink"/>
           </w:rPr>
-          <w:t>Length-</w:t>
-        </w:r>
-        <w:r>
-          <w:rPr>
-            <w:rStyle w:val="Hyperlink"/>
-          </w:rPr>
-          <w:t xml:space="preserve">Mass Relationships for Freshwater Macroinvertebrates in North America with Particular Reference to the </w:t>
+          <w:t xml:space="preserve">Length-Mass Relationships for Freshwater Macroinvertebrates in North America with Particular Reference to the </w:t>
         </w:r>
         <w:r>
           <w:rPr>
@@ -4995,10 +4437,7 @@
       <w:bookmarkStart w:id="36" w:name="ref-bernhardt2018"/>
       <w:bookmarkEnd w:id="35"/>
       <w:r>
-        <w:t>Bernhardt, J. R., J. M. Sun</w:t>
-      </w:r>
-      <w:r>
-        <w:t xml:space="preserve">day, and M. I. O’Connor. 2018. </w:t>
+        <w:t xml:space="preserve">Bernhardt, J. R., J. M. Sunday, and M. I. O’Connor. 2018. </w:t>
       </w:r>
       <w:hyperlink r:id="rId24">
         <w:r>
@@ -5019,10 +4458,7 @@
       <w:bookmarkStart w:id="37" w:name="ref-bideault2019"/>
       <w:bookmarkEnd w:id="36"/>
       <w:r>
-        <w:t>Bideault, A., M. Loreau, an</w:t>
-      </w:r>
-      <w:r>
-        <w:t xml:space="preserve">d D. Gravel. 2019. </w:t>
+        <w:t xml:space="preserve">Bideault, A., M. Loreau, and D. Gravel. 2019. </w:t>
       </w:r>
       <w:hyperlink r:id="rId25">
         <w:r>
@@ -5043,10 +4479,7 @@
       <w:bookmarkStart w:id="38" w:name="ref-brose2012"/>
       <w:bookmarkEnd w:id="37"/>
       <w:r>
-        <w:t>Brose, U., J. A. Dunne, M</w:t>
-      </w:r>
-      <w:r>
-        <w:t xml:space="preserve">ontoya José M., O. L. Petchey, F. D. Schneider, and U. Jacob. 2012. </w:t>
+        <w:t xml:space="preserve">Brose, U., J. A. Dunne, Montoya José M., O. L. Petchey, F. D. Schneider, and U. Jacob. 2012. </w:t>
       </w:r>
       <w:hyperlink r:id="rId26">
         <w:r>
@@ -5057,10 +4490,7 @@
         </w:r>
       </w:hyperlink>
       <w:r>
-        <w:t>. Philosophical Transactions of the Royal Society B: Biological Sciences 367:2903–2912</w:t>
-      </w:r>
-      <w:r>
-        <w:t>.</w:t>
+        <w:t>. Philosophical Transactions of the Royal Society B: Biological Sciences 367:2903–2912.</w:t>
       </w:r>
     </w:p>
     <w:p>
@@ -5119,13 +4549,7 @@
           <w:rPr>
             <w:rStyle w:val="Hyperlink"/>
           </w:rPr>
-          <w:t xml:space="preserve">Quantifying evenness and linking it to diversity, beta </w:t>
-        </w:r>
-        <w:r>
-          <w:rPr>
-            <w:rStyle w:val="Hyperlink"/>
-          </w:rPr>
-          <w:t>diversity, and similarity</w:t>
+          <w:t>Quantifying evenness and linking it to diversity, beta diversity, and similarity</w:t>
         </w:r>
       </w:hyperlink>
       <w:r>
@@ -5150,10 +4574,7 @@
         </w:r>
       </w:hyperlink>
       <w:r>
-        <w:t>. Ecology 98</w:t>
-      </w:r>
-      <w:r>
-        <w:t>:1535–1547.</w:t>
+        <w:t>. Ecology 98:1535–1547.</w:t>
       </w:r>
     </w:p>
     <w:p>
@@ -5170,13 +4591,7 @@
           <w:rPr>
             <w:rStyle w:val="Hyperlink"/>
           </w:rPr>
-          <w:t>Ecosystem ecology meets adaptive management: Food web respons</w:t>
-        </w:r>
-        <w:r>
-          <w:rPr>
-            <w:rStyle w:val="Hyperlink"/>
-          </w:rPr>
-          <w:t>e to a controlled flood on the Colorado River, Glen Canyon</w:t>
+          <w:t>Ecosystem ecology meets adaptive management: Food web response to a controlled flood on the Colorado River, Glen Canyon</w:t>
         </w:r>
       </w:hyperlink>
       <w:r>
@@ -5197,13 +4612,7 @@
           <w:rPr>
             <w:rStyle w:val="Hyperlink"/>
           </w:rPr>
-          <w:t>Nutrient Enrichment Reduces Constraints on Materia</w:t>
-        </w:r>
-        <w:r>
-          <w:rPr>
-            <w:rStyle w:val="Hyperlink"/>
-          </w:rPr>
-          <w:t>l Flows in a Detritus-Based Food Web</w:t>
+          <w:t>Nutrient Enrichment Reduces Constraints on Material Flows in a Detritus-Based Food Web</w:t>
         </w:r>
       </w:hyperlink>
       <w:r>
@@ -5228,10 +4637,7 @@
         </w:r>
       </w:hyperlink>
       <w:r>
-        <w:t xml:space="preserve">. Proceedings of the National </w:t>
-      </w:r>
-      <w:r>
-        <w:t>Academy of Sciences 106:12788–12793.</w:t>
+        <w:t>. Proceedings of the National Academy of Sciences 106:12788–12793.</w:t>
       </w:r>
     </w:p>
     <w:p>
@@ -5274,10 +4680,7 @@
         </w:r>
       </w:hyperlink>
       <w:r>
-        <w:t>. Journal of</w:t>
-      </w:r>
-      <w:r>
-        <w:t xml:space="preserve"> Animal Ecology 83:70–84.</w:t>
+        <w:t>. Journal of Animal Ecology 83:70–84.</w:t>
       </w:r>
     </w:p>
     <w:p>
@@ -5297,10 +4700,7 @@
       <w:bookmarkStart w:id="49" w:name="ref-demars2011"/>
       <w:bookmarkEnd w:id="48"/>
       <w:r>
-        <w:t>Demars, B. O. L., J. R. Manson, J. S. Ólafsson, G. M. Gíslason, R. Gudmundsdóttir, G. Woodward, J. Reiss, D. E. Pichler,</w:t>
-      </w:r>
-      <w:r>
-        <w:t xml:space="preserve"> J. J. Rasmussen, and N. Friberg. 2011. </w:t>
+        <w:t xml:space="preserve">Demars, B. O. L., J. R. Manson, J. S. Ólafsson, G. M. Gíslason, R. Gudmundsdóttir, G. Woodward, J. Reiss, D. E. Pichler, J. J. Rasmussen, and N. Friberg. 2011. </w:t>
       </w:r>
       <w:hyperlink r:id="rId36">
         <w:r>
@@ -5321,10 +4721,7 @@
       <w:bookmarkStart w:id="50" w:name="ref-deutsch2022"/>
       <w:bookmarkEnd w:id="49"/>
       <w:r>
-        <w:t>Deutsch, C., J. L. Penn, W. C. E. P. Verberk, K. Inomura, M.-G. E</w:t>
-      </w:r>
-      <w:r>
-        <w:t xml:space="preserve">ndress, and J. L. Payne. 2022. </w:t>
+        <w:t xml:space="preserve">Deutsch, C., J. L. Penn, W. C. E. P. Verberk, K. Inomura, M.-G. Endress, and J. L. Payne. 2022. </w:t>
       </w:r>
       <w:hyperlink r:id="rId37">
         <w:r>
@@ -5345,10 +4742,7 @@
       <w:bookmarkStart w:id="51" w:name="ref-diaz2021a"/>
       <w:bookmarkEnd w:id="50"/>
       <w:r>
-        <w:t>D</w:t>
-      </w:r>
-      <w:r>
-        <w:t xml:space="preserve">iaz, R. M., H. Ye, and S. K. M. Ernest. 2021. </w:t>
+        <w:t xml:space="preserve">Diaz, R. M., H. Ye, and S. K. M. Ernest. 2021. </w:t>
       </w:r>
       <w:hyperlink r:id="rId38">
         <w:r>
@@ -5369,10 +4763,7 @@
       <w:bookmarkStart w:id="52" w:name="ref-donhauser2020"/>
       <w:bookmarkEnd w:id="51"/>
       <w:r>
-        <w:t>Donhauser, J., P. A. Niklaus, J. Rousk</w:t>
-      </w:r>
-      <w:r>
-        <w:t xml:space="preserve">, C. Larose, and B. Frey. 2020. </w:t>
+        <w:t xml:space="preserve">Donhauser, J., P. A. Niklaus, J. Rousk, C. Larose, and B. Frey. 2020. </w:t>
       </w:r>
       <w:hyperlink r:id="rId39">
         <w:r>
@@ -5383,10 +4774,7 @@
         </w:r>
       </w:hyperlink>
       <w:r>
-        <w:t>. Soil Biology and B</w:t>
-      </w:r>
-      <w:r>
-        <w:t>iochemistry 148:107873.</w:t>
+        <w:t>. Soil Biology and Biochemistry 148:107873.</w:t>
       </w:r>
     </w:p>
     <w:p>
@@ -5407,10 +4795,7 @@
         </w:r>
       </w:hyperlink>
       <w:r>
-        <w:t>. PLOS ONE 6:</w:t>
-      </w:r>
-      <w:r>
-        <w:t>e26785.</w:t>
+        <w:t>. PLOS ONE 6:e26785.</w:t>
       </w:r>
     </w:p>
     <w:p>
@@ -5441,10 +4826,7 @@
       <w:bookmarkStart w:id="55" w:name="ref-friberg2009"/>
       <w:bookmarkEnd w:id="54"/>
       <w:r>
-        <w:t>Friberg, N., J. B. Dybkjær, J. S. Olafsson, G. M.</w:t>
-      </w:r>
-      <w:r>
-        <w:t xml:space="preserve"> Gislason, S. E. Larsen, and T. L. Lauridsen. 2009. </w:t>
+        <w:t xml:space="preserve">Friberg, N., J. B. Dybkjær, J. S. Olafsson, G. M. Gislason, S. E. Larsen, and T. L. Lauridsen. 2009. </w:t>
       </w:r>
       <w:hyperlink r:id="rId42">
         <w:r>
@@ -5465,10 +4847,7 @@
       <w:bookmarkStart w:id="56" w:name="ref-fussmann2014"/>
       <w:bookmarkEnd w:id="55"/>
       <w:r>
-        <w:t>Fussmann, K. E., F.</w:t>
-      </w:r>
-      <w:r>
-        <w:t xml:space="preserve"> Schwarzmüller, U. Brose, A. Jousset, and B. C. Rall. 2014. </w:t>
+        <w:t xml:space="preserve">Fussmann, K. E., F. Schwarzmüller, U. Brose, A. Jousset, and B. C. Rall. 2014. </w:t>
       </w:r>
       <w:hyperlink r:id="rId43">
         <w:r>
@@ -5489,10 +4868,7 @@
       <w:bookmarkStart w:id="57" w:name="ref-gardner2011"/>
       <w:bookmarkEnd w:id="56"/>
       <w:r>
-        <w:t>Gardner, J. L., A. Peters, M. R. Kearney, L. Joseph, and R. He</w:t>
-      </w:r>
-      <w:r>
-        <w:t xml:space="preserve">insohn. 2011. </w:t>
+        <w:t xml:space="preserve">Gardner, J. L., A. Peters, M. R. Kearney, L. Joseph, and R. Heinsohn. 2011. </w:t>
       </w:r>
       <w:hyperlink r:id="rId44">
         <w:r>
@@ -5520,13 +4896,7 @@
           <w:rPr>
             <w:rStyle w:val="Hyperlink"/>
           </w:rPr>
-          <w:t xml:space="preserve">Bergmann’s </w:t>
-        </w:r>
-        <w:r>
-          <w:rPr>
-            <w:rStyle w:val="Hyperlink"/>
-          </w:rPr>
-          <w:t>rule is invalid</w:t>
+          <w:t>Bergmann’s rule is invalid</w:t>
         </w:r>
       </w:hyperlink>
       <w:r>
@@ -5561,10 +4931,7 @@
       <w:bookmarkStart w:id="60" w:name="ref-gilbert2014"/>
       <w:bookmarkEnd w:id="59"/>
       <w:r>
-        <w:t>Gilbert, B., T. D. Tunney, K. S. M</w:t>
-      </w:r>
-      <w:r>
-        <w:t xml:space="preserve">cCann, J. P. DeLong, D. A. Vasseur, V. Savage, J. B. Shurin, A. I. Dell, B. T. Barton, C. D. G. Harley, H. M. Kharouba, P. Kratina, J. L. Blanchard, C. Clements, M. Winder, H. S. Greig, and M. I. O’Connor. 2014. </w:t>
+        <w:t xml:space="preserve">Gilbert, B., T. D. Tunney, K. S. McCann, J. P. DeLong, D. A. Vasseur, V. Savage, J. B. Shurin, A. I. Dell, B. T. Barton, C. D. G. Harley, H. M. Kharouba, P. Kratina, J. L. Blanchard, C. Clements, M. Winder, H. S. Greig, and M. I. O’Connor. 2014. </w:t>
       </w:r>
       <w:hyperlink r:id="rId47">
         <w:r>
@@ -5649,10 +5016,7 @@
       <w:bookmarkStart w:id="64" w:name="ref-haegeman2008"/>
       <w:bookmarkEnd w:id="63"/>
       <w:r>
-        <w:t>Haeg</w:t>
-      </w:r>
-      <w:r>
-        <w:t xml:space="preserve">eman, B., and M. Loreau. 2008. </w:t>
+        <w:t xml:space="preserve">Haegeman, B., and M. Loreau. 2008. </w:t>
       </w:r>
       <w:hyperlink r:id="rId51">
         <w:r>
@@ -5673,10 +5037,7 @@
       <w:bookmarkStart w:id="65" w:name="ref-hannesdottir2013"/>
       <w:bookmarkEnd w:id="64"/>
       <w:r>
-        <w:t>Hannesdóttir, E. R., G. M. Gíslason, J. S. Ólafsson, Ó. P. Ólafsson, and E. J. O’Gorman.</w:t>
-      </w:r>
-      <w:r>
-        <w:t xml:space="preserve"> 2013. </w:t>
+        <w:t xml:space="preserve">Hannesdóttir, E. R., G. M. Gíslason, J. S. Ólafsson, Ó. P. Ólafsson, and E. J. O’Gorman. 2013. </w:t>
       </w:r>
       <w:hyperlink r:id="rId52">
         <w:r>
@@ -5718,10 +5079,7 @@
       <w:bookmarkStart w:id="67" w:name="ref-hood2018"/>
       <w:bookmarkEnd w:id="66"/>
       <w:r>
-        <w:t xml:space="preserve">Hood, J. M., J. P. Benstead, W. F. Cross, A. D. Huryn, P. W. Johnson, G. M. Gíslason, </w:t>
-      </w:r>
-      <w:r>
-        <w:t xml:space="preserve">J. R. Junker, D. Nelson, J. S. Ólafsson, and C. Tran. 2018. </w:t>
+        <w:t xml:space="preserve">Hood, J. M., J. P. Benstead, W. F. Cross, A. D. Huryn, P. W. Johnson, G. M. Gíslason, J. R. Junker, D. Nelson, J. S. Ólafsson, and C. Tran. 2018. </w:t>
       </w:r>
       <w:hyperlink r:id="rId54">
         <w:r>
@@ -5732,10 +5090,7 @@
         </w:r>
       </w:hyperlink>
       <w:r>
-        <w:t>. Global Change Biology 24:1</w:t>
-      </w:r>
-      <w:r>
-        <w:t>069–1084.</w:t>
+        <w:t>. Global Change Biology 24:1069–1084.</w:t>
       </w:r>
     </w:p>
     <w:p>
@@ -5755,10 +5110,7 @@
       <w:bookmarkStart w:id="69" w:name="ref-huryn2007"/>
       <w:bookmarkEnd w:id="68"/>
       <w:r>
-        <w:t>Huryn, A. D., and A. C. Benke. 2007. Relationship between biomass turnover and body size for stream communities. Body size: the structur</w:t>
-      </w:r>
-      <w:r>
-        <w:t>e and function of aquatic ecosystems. Cambridge University Press, Cambridge, UK:55–76.</w:t>
+        <w:t>Huryn, A. D., and A. C. Benke. 2007. Relationship between biomass turnover and body size for stream communities. Body size: the structure and function of aquatic ecosystems. Cambridge University Press, Cambridge, UK:55–76.</w:t>
       </w:r>
     </w:p>
     <w:p>
@@ -5775,13 +5127,7 @@
           <w:rPr>
             <w:rStyle w:val="Hyperlink"/>
           </w:rPr>
-          <w:t>Seasonal changes in light availability modify the temperature dependence of s</w:t>
-        </w:r>
-        <w:r>
-          <w:rPr>
-            <w:rStyle w:val="Hyperlink"/>
-          </w:rPr>
-          <w:t>econdary production in an Arctic stream</w:t>
+          <w:t>Seasonal changes in light availability modify the temperature dependence of secondary production in an Arctic stream</w:t>
         </w:r>
       </w:hyperlink>
       <w:r>
@@ -5802,13 +5148,7 @@
           <w:rPr>
             <w:rStyle w:val="Hyperlink"/>
           </w:rPr>
-          <w:t>A method for obtaining in situ growth rates of larval Chironomidae (Diptera) and its applicatio</w:t>
-        </w:r>
-        <w:r>
-          <w:rPr>
-            <w:rStyle w:val="Hyperlink"/>
-          </w:rPr>
-          <w:t>n to studies of secondary production</w:t>
+          <w:t>A method for obtaining in situ growth rates of larval Chironomidae (Diptera) and its application to studies of secondary production</w:t>
         </w:r>
       </w:hyperlink>
       <w:r>
@@ -5833,10 +5173,7 @@
         </w:r>
       </w:hyperlink>
       <w:r>
-        <w:t>. Oec</w:t>
-      </w:r>
-      <w:r>
-        <w:t>ologia 110:449–460.</w:t>
+        <w:t>. Oecologia 110:449–460.</w:t>
       </w:r>
     </w:p>
     <w:p>
@@ -5867,10 +5204,7 @@
       <w:bookmarkStart w:id="74" w:name="ref-junker2020"/>
       <w:bookmarkEnd w:id="73"/>
       <w:r>
-        <w:t>Junker, J. R., W. F. Cross, J. P. Benstead, A. D. Huryn, J. M. Hood, D. Nelson</w:t>
-      </w:r>
-      <w:r>
-        <w:t xml:space="preserve">, G. M. Gíslason, and J. S. Ólafsson. 2020a. </w:t>
+        <w:t xml:space="preserve">Junker, J. R., W. F. Cross, J. P. Benstead, A. D. Huryn, J. M. Hood, D. Nelson, G. M. Gíslason, and J. S. Ólafsson. 2020a. </w:t>
       </w:r>
       <w:hyperlink r:id="rId59">
         <w:r>
@@ -5891,23 +5225,14 @@
       <w:bookmarkStart w:id="75" w:name="ref-junker2020a"/>
       <w:bookmarkEnd w:id="74"/>
       <w:r>
-        <w:t>Junker, J. R., W. F. Cros</w:t>
-      </w:r>
-      <w:r>
-        <w:t xml:space="preserve">s, J. P. Benstead, A. D. Huryn, J. M. Hood, D. Nelson, G. M. Gíslason, and J. S. Ólafsson. 2020b. </w:t>
+        <w:t xml:space="preserve">Junker, J. R., W. F. Cross, J. P. Benstead, A. D. Huryn, J. M. Hood, D. Nelson, G. M. Gíslason, and J. S. Ólafsson. 2020b. </w:t>
       </w:r>
       <w:hyperlink r:id="rId60">
         <w:r>
           <w:rPr>
             <w:rStyle w:val="Hyperlink"/>
           </w:rPr>
-          <w:t>Flow is more Important than Temperature in Driving Patterns of Organic Matter Storage and Stoich</w:t>
-        </w:r>
-        <w:r>
-          <w:rPr>
-            <w:rStyle w:val="Hyperlink"/>
-          </w:rPr>
-          <w:t>iometry in Stream Ecosystems</w:t>
+          <w:t>Flow is more Important than Temperature in Driving Patterns of Organic Matter Storage and Stoichiometry in Stream Ecosystems</w:t>
         </w:r>
       </w:hyperlink>
       <w:r>
@@ -5975,10 +5300,7 @@
         </w:r>
       </w:hyperlink>
       <w:r>
-        <w:t>. Publications of the</w:t>
-      </w:r>
-      <w:r>
-        <w:t xml:space="preserve"> American Statistical Association 9:209.</w:t>
+        <w:t>. Publications of the American Statistical Association 9:209.</w:t>
       </w:r>
     </w:p>
     <w:p>
@@ -6114,10 +5436,7 @@
       <w:bookmarkStart w:id="85" w:name="ref-merritt2008"/>
       <w:bookmarkEnd w:id="84"/>
       <w:r>
-        <w:t>Merritt, R. W., K. W. Cummins, and M. B. Berg, editors. 2008. An Introduction to the Aquatic Insects of North America. Fourth. Ken</w:t>
-      </w:r>
-      <w:r>
-        <w:t>dall/Hunt Publishing Co., Dubuque, IA.</w:t>
+        <w:t>Merritt, R. W., K. W. Cummins, and M. B. Berg, editors. 2008. An Introduction to the Aquatic Insects of North America. Fourth. Kendall/Hunt Publishing Co., Dubuque, IA.</w:t>
       </w:r>
     </w:p>
     <w:p>
@@ -6138,10 +5457,7 @@
         </w:r>
       </w:hyperlink>
       <w:r>
-        <w:t>. Proceedings of the Natio</w:t>
-      </w:r>
-      <w:r>
-        <w:t>nal Academy of Sciences 106:13860–13864.</w:t>
+        <w:t>. Proceedings of the National Academy of Sciences 106:13860–13864.</w:t>
       </w:r>
     </w:p>
     <w:p>
@@ -6158,13 +5474,7 @@
           <w:rPr>
             <w:rStyle w:val="Hyperlink"/>
           </w:rPr>
-          <w:t xml:space="preserve">Shifts in community size </w:t>
-        </w:r>
-        <w:r>
-          <w:rPr>
-            <w:rStyle w:val="Hyperlink"/>
-          </w:rPr>
-          <w:t>structure drive temperature invariance of secondary production in a stream-warming experiment</w:t>
+          <w:t>Shifts in community size structure drive temperature invariance of secondary production in a stream-warming experiment</w:t>
         </w:r>
       </w:hyperlink>
       <w:r>
@@ -6199,10 +5509,7 @@
       <w:bookmarkStart w:id="89" w:name="ref-nelson2020"/>
       <w:bookmarkEnd w:id="88"/>
       <w:r>
-        <w:t xml:space="preserve">Nelson, D., J. P. Benstead, A. D. Huryn, W. F. Cross, J. M. Hood, P. W. Johnson, J. R. Junker, G. M. </w:t>
-      </w:r>
-      <w:r>
-        <w:t xml:space="preserve">Gíslason, and J. S. Ólafsson. 2020b. </w:t>
+        <w:t xml:space="preserve">Nelson, D., J. P. Benstead, A. D. Huryn, W. F. Cross, J. M. Hood, P. W. Johnson, J. R. Junker, G. M. Gíslason, and J. S. Ólafsson. 2020b. </w:t>
       </w:r>
       <w:hyperlink r:id="rId73">
         <w:r>
@@ -6224,10 +5531,7 @@
       <w:bookmarkEnd w:id="89"/>
       <w:r>
         <w:lastRenderedPageBreak/>
-        <w:t>Nelson, D., J. P. Benstead, A. D. Hu</w:t>
-      </w:r>
-      <w:r>
-        <w:t xml:space="preserve">ryn, W. F. Cross, J. M. Hood, P. W. Johnson, J. R. Junker, G. M. Gíslason, and J. S. Ólafsson. 2020a. </w:t>
+        <w:t xml:space="preserve">Nelson, D., J. P. Benstead, A. D. Huryn, W. F. Cross, J. M. Hood, P. W. Johnson, J. R. Junker, G. M. Gíslason, and J. S. Ólafsson. 2020a. </w:t>
       </w:r>
       <w:hyperlink r:id="rId74">
         <w:r>
@@ -6280,10 +5584,7 @@
         </w:r>
       </w:hyperlink>
       <w:r>
-        <w:t xml:space="preserve">. Proceedings of </w:t>
-      </w:r>
-      <w:r>
-        <w:t>the National Academy of Sciences 98:11376–11381.</w:t>
+        <w:t>. Proceedings of the National Academy of Sciences 98:11376–11381.</w:t>
       </w:r>
     </w:p>
     <w:p>
@@ -6300,13 +5601,7 @@
           <w:rPr>
             <w:rStyle w:val="Hyperlink"/>
           </w:rPr>
-          <w:t>Warming and Resource Availability Shift Food Web Structure and Me</w:t>
-        </w:r>
-        <w:r>
-          <w:rPr>
-            <w:rStyle w:val="Hyperlink"/>
-          </w:rPr>
-          <w:t>tabolism</w:t>
+          <w:t>Warming and Resource Availability Shift Food Web Structure and Metabolism</w:t>
         </w:r>
       </w:hyperlink>
       <w:r>
@@ -6327,13 +5622,7 @@
           <w:rPr>
             <w:rStyle w:val="Hyperlink"/>
           </w:rPr>
-          <w:t xml:space="preserve">Climate change and geothermal ecosystems: </w:t>
-        </w:r>
-        <w:r>
-          <w:rPr>
-            <w:rStyle w:val="Hyperlink"/>
-          </w:rPr>
-          <w:t>Natural laboratories, sentinel systems, and future refugia</w:t>
+          <w:t>Climate change and geothermal ecosystems: Natural laboratories, sentinel systems, and future refugia</w:t>
         </w:r>
       </w:hyperlink>
       <w:r>
@@ -6347,13 +5636,7 @@
       <w:bookmarkStart w:id="95" w:name="ref-ogorman2012"/>
       <w:bookmarkEnd w:id="94"/>
       <w:r>
-        <w:t>O’Gorman, E. J., D. E. Pichler, G. Adams, J. P. Benstead, H. Cohen, N. Craig, W. F. Cross, B. O. L. Demars, N. Friberg, G. M. Gíslason, R. Gudmundsdóttir, A. Ha</w:t>
-      </w:r>
-      <w:r>
-        <w:t>wczak, J. M. Hood, L. N. Hudson, L. Johansson, M. P. Johansson, J. R. Junker, A. Laurila, J. R. Manson, E. Mavromati, D. Nelson, J. S. Ólafsson, D. M. Perkins, O. L. Petchey, M. Plebani, D. C. Reuman, B. C. Rall, R. Stewart, M. S. A. Thompson, and G. Woodw</w:t>
-      </w:r>
-      <w:r>
-        <w:t xml:space="preserve">ard. 2012. </w:t>
+        <w:t xml:space="preserve">O’Gorman, E. J., D. E. Pichler, G. Adams, J. P. Benstead, H. Cohen, N. Craig, W. F. Cross, B. O. L. Demars, N. Friberg, G. M. Gíslason, R. Gudmundsdóttir, A. Hawczak, J. M. Hood, L. N. Hudson, L. Johansson, M. P. Johansson, J. R. Junker, A. Laurila, J. R. Manson, E. Mavromati, D. Nelson, J. S. Ólafsson, D. M. Perkins, O. L. Petchey, M. Plebani, D. C. Reuman, B. C. Rall, R. Stewart, M. S. A. Thompson, and G. Woodward. 2012. </w:t>
       </w:r>
       <w:hyperlink r:id="rId79">
         <w:r>
@@ -6395,10 +5678,7 @@
       <w:bookmarkStart w:id="97" w:name="ref-osmond2017"/>
       <w:bookmarkEnd w:id="96"/>
       <w:r>
-        <w:t>Osmond, M. M., M. A. Barbour, J. R. Bernhardt, M. W. Pennell, J. M. Sunday, and M. I. O’Connor. 20</w:t>
-      </w:r>
-      <w:r>
-        <w:t xml:space="preserve">17. </w:t>
+        <w:t xml:space="preserve">Osmond, M. M., M. A. Barbour, J. R. Bernhardt, M. W. Pennell, J. M. Sunday, and M. I. O’Connor. 2017. </w:t>
       </w:r>
       <w:hyperlink r:id="rId81">
         <w:r>
@@ -6419,10 +5699,7 @@
       <w:bookmarkStart w:id="98" w:name="ref-padfield2017"/>
       <w:bookmarkEnd w:id="97"/>
       <w:r>
-        <w:t>Padfield, D., C. Lowe, A. Buckling, R. Ffrench-Constant, S. Jennings, F. Shelley, J. S. Ól</w:t>
-      </w:r>
-      <w:r>
-        <w:t xml:space="preserve">afsson, and G. Yvon-Durocher. 2017. </w:t>
+        <w:t xml:space="preserve">Padfield, D., C. Lowe, A. Buckling, R. Ffrench-Constant, S. Jennings, F. Shelley, J. S. Ólafsson, and G. Yvon-Durocher. 2017. </w:t>
       </w:r>
       <w:hyperlink r:id="rId82">
         <w:r>
@@ -6495,10 +5772,7 @@
       <w:bookmarkStart w:id="102" w:name="ref-riemer2018"/>
       <w:bookmarkEnd w:id="101"/>
       <w:r>
-        <w:t>Riemer, K., R. P. Guralnick, and</w:t>
-      </w:r>
-      <w:r>
-        <w:t xml:space="preserve"> E. P. White. 2018. </w:t>
+        <w:t xml:space="preserve">Riemer, K., R. P. Guralnick, and E. P. White. 2018. </w:t>
       </w:r>
       <w:hyperlink r:id="rId85">
         <w:r>
@@ -6548,13 +5822,7 @@
           <w:rPr>
             <w:rStyle w:val="Hyperlink"/>
           </w:rPr>
-          <w:t>The Cold-Water Connection: Bergmann’s Rule in North Americ</w:t>
-        </w:r>
-        <w:r>
-          <w:rPr>
-            <w:rStyle w:val="Hyperlink"/>
-          </w:rPr>
-          <w:t>an Freshwater Fishes</w:t>
+          <w:t>The Cold-Water Connection: Bergmann’s Rule in North American Freshwater Fishes</w:t>
         </w:r>
       </w:hyperlink>
       <w:r>
@@ -6589,10 +5857,7 @@
       <w:bookmarkStart w:id="106" w:name="ref-schindelin2012"/>
       <w:bookmarkEnd w:id="105"/>
       <w:r>
-        <w:t>Schindelin, J., I. Arganda-Carreras, E. Frise, V. Kaynig, M. Longair, T. Pietzsch, S. Preibisch, C. Rueden, S. Saalfeld, B. Schmid, J.-Y. Tinevez, D. J. White, V. Hartenstein, K. Eliceiri, P. Tomancak, and</w:t>
-      </w:r>
-      <w:r>
-        <w:t xml:space="preserve"> A. Cardona. 2012. </w:t>
+        <w:t xml:space="preserve">Schindelin, J., I. Arganda-Carreras, E. Frise, V. Kaynig, M. Longair, T. Pietzsch, S. Preibisch, C. Rueden, S. Saalfeld, B. Schmid, J.-Y. Tinevez, D. J. White, V. Hartenstein, K. Eliceiri, P. Tomancak, and A. Cardona. 2012. </w:t>
       </w:r>
       <w:hyperlink r:id="rId89">
         <w:r>
@@ -6644,10 +5909,7 @@
       <w:bookmarkStart w:id="109" w:name="ref-therriault1999"/>
       <w:bookmarkEnd w:id="108"/>
       <w:r>
-        <w:t>Therriault, T. W., and J. Kolasa. 1999. Physical determinants of ric</w:t>
-      </w:r>
-      <w:r>
-        <w:t>hness, diversity, evenness and abundance in natural aquatic microcosms. Oecologia 412:123–130.</w:t>
+        <w:t>Therriault, T. W., and J. Kolasa. 1999. Physical determinants of richness, diversity, evenness and abundance in natural aquatic microcosms. Oecologia 412:123–130.</w:t>
       </w:r>
     </w:p>
     <w:p>
@@ -6657,10 +5919,7 @@
       <w:bookmarkStart w:id="110" w:name="ref-thompson2012"/>
       <w:bookmarkEnd w:id="109"/>
       <w:r>
-        <w:t>Thompson, R. M., U. Brose, J. A. Dunne, R. O. Hall, S. Hladyz, R. L. Kitching, N. D. Martinez, H. Rantala, T. N. Romanuk, D. B. Stouffer, and J. M. Tylianakis. 2</w:t>
-      </w:r>
-      <w:r>
-        <w:t xml:space="preserve">012. </w:t>
+        <w:t xml:space="preserve">Thompson, R. M., U. Brose, J. A. Dunne, R. O. Hall, S. Hladyz, R. L. Kitching, N. D. Martinez, H. Rantala, T. N. Romanuk, D. B. Stouffer, and J. M. Tylianakis. 2012. </w:t>
       </w:r>
       <w:hyperlink r:id="rId91">
         <w:r>
@@ -6702,10 +5961,7 @@
       <w:bookmarkStart w:id="112" w:name="ref-uszko2022"/>
       <w:bookmarkEnd w:id="111"/>
       <w:r>
-        <w:t>Uszko, W., M. Huss, and A. Gårdmark.</w:t>
-      </w:r>
-      <w:r>
-        <w:t xml:space="preserve"> 2022. </w:t>
+        <w:t xml:space="preserve">Uszko, W., M. Huss, and A. Gårdmark. 2022. </w:t>
       </w:r>
       <w:hyperlink r:id="rId93">
         <w:r>
@@ -6726,10 +5982,7 @@
       <w:bookmarkStart w:id="113" w:name="ref-walther2002"/>
       <w:bookmarkEnd w:id="112"/>
       <w:r>
-        <w:t>Walther, G.-R., E. Post, P. Convey, A. Menzel, C. Parmesan, T. J. C. Beeb</w:t>
-      </w:r>
-      <w:r>
-        <w:t xml:space="preserve">ee, J.-M. Fromentin, O. Hoegh-Guldberg, and F. Bairlein. 2002. </w:t>
+        <w:t xml:space="preserve">Walther, G.-R., E. Post, P. Convey, A. Menzel, C. Parmesan, T. J. C. Beebee, J.-M. Fromentin, O. Hoegh-Guldberg, and F. Bairlein. 2002. </w:t>
       </w:r>
       <w:hyperlink r:id="rId94">
         <w:r>
@@ -6757,13 +6010,7 @@
           <w:rPr>
             <w:rStyle w:val="Hyperlink"/>
           </w:rPr>
-          <w:t>Relat</w:t>
-        </w:r>
-        <w:r>
-          <w:rPr>
-            <w:rStyle w:val="Hyperlink"/>
-          </w:rPr>
-          <w:t>ionships between Assimiliation Efficiencies and Growth Efficiencies for Aquatic Consumers</w:t>
+          <w:t>Relationships between Assimiliation Efficiencies and Growth Efficiencies for Aquatic Consumers</w:t>
         </w:r>
       </w:hyperlink>
       <w:r>
@@ -6784,13 +6031,7 @@
           <w:rPr>
             <w:rStyle w:val="Hyperlink"/>
           </w:rPr>
-          <w:t>A Study of Summer Foliage Insect Communities in the Great Smoky Mountai</w:t>
-        </w:r>
-        <w:r>
-          <w:rPr>
-            <w:rStyle w:val="Hyperlink"/>
-          </w:rPr>
-          <w:t>ns</w:t>
+          <w:t>A Study of Summer Foliage Insect Communities in the Great Smoky Mountains</w:t>
         </w:r>
       </w:hyperlink>
       <w:r>
@@ -6825,10 +6066,7 @@
       <w:bookmarkStart w:id="117" w:name="ref-woodward2010"/>
       <w:bookmarkEnd w:id="116"/>
       <w:r>
-        <w:t>Woodward, G., J. P. Benstead, O. S. Beveridge, J. Blanchard, T. Brey, L. E</w:t>
-      </w:r>
-      <w:r>
-        <w:t xml:space="preserve">. Brown, W. F. Cross, N. Friberg, T. C. Ings, U. Jacob, S. Jennings, M. E. Ledger, A. M. Milner, J. M. Montoya, E. O’Gorman, J. M. Olesen, O. L. Petchey, D. E. Pichler, D. C. Reuman, M. S. A. Thompson, F. J. F. </w:t>
+        <w:t xml:space="preserve">Woodward, G., J. P. Benstead, O. S. Beveridge, J. Blanchard, T. Brey, L. E. Brown, W. F. Cross, N. Friberg, T. C. Ings, U. Jacob, S. Jennings, M. E. Ledger, A. M. Milner, J. M. Montoya, E. O’Gorman, J. M. Olesen, O. L. Petchey, D. E. Pichler, D. C. Reuman, M. S. A. Thompson, F. J. F. </w:t>
       </w:r>
       <w:r>
         <w:lastRenderedPageBreak/>
@@ -6881,13 +6119,7 @@
           <w:rPr>
             <w:rStyle w:val="Hyperlink"/>
           </w:rPr>
-          <w:t>Fo</w:t>
-        </w:r>
-        <w:r>
-          <w:rPr>
-            <w:rStyle w:val="Hyperlink"/>
-          </w:rPr>
-          <w:t>od-web dynamics under climate change</w:t>
+          <w:t>Food-web dynamics under climate change</w:t>
         </w:r>
       </w:hyperlink>
       <w:r>
@@ -6956,13 +6188,7 @@
         <w:pStyle w:val="FirstParagraph"/>
       </w:pPr>
       <w:r>
-        <w:t>Macroinvertebrate diets were quantified for dominant taxa</w:t>
-      </w:r>
-      <w:r>
-        <w:t xml:space="preserve"> in each stream. We focused on numerically abundant taxa and/or taxa with relatively high annual production. A minimum of five individuals were selected from samples, and, when possible included individuals of different size classes to account for ontogene</w:t>
-      </w:r>
-      <w:r>
-        <w:t>tic shifts in diet. We included individuals from different seasons to capture concurrent ontogenetic and seasonal changes. For small-bodied taxa, we combined multiple individuals (</w:t>
+        <w:t>Macroinvertebrate diets were quantified for dominant taxa in each stream. We focused on numerically abundant taxa and/or taxa with relatively high annual production. A minimum of five individuals were selected from samples, and, when possible included individuals of different size classes to account for ontogenetic shifts in diet. We included individuals from different seasons to capture concurrent ontogenetic and seasonal changes. For small-bodied taxa, we combined multiple individuals (</w:t>
       </w:r>
       <w:r>
         <w:rPr>
@@ -6972,13 +6198,7 @@
         <w:t>n</w:t>
       </w:r>
       <w:r>
-        <w:t xml:space="preserve"> = 3–5) to ensure samples contained enough material for quantification. We </w:t>
-      </w:r>
-      <w:r>
-        <w:t>used methods outlined in Rosi-Marshall (2016) to remove gut tracts and prepare gut contents for quantification. Briefly, we removed the foregut from each individual or collection of individuals and sonicated contents in water for 30 seconds. Gut content sl</w:t>
-      </w:r>
-      <w:r>
-        <w:t xml:space="preserve">urries were filtered onto gridded nitrocellulose membrane filters (Metricel GN-6, 25 mm, 0.45 </w:t>
+        <w:t xml:space="preserve"> = 3–5) to ensure samples contained enough material for quantification. We used methods outlined in Rosi-Marshall (2016) to remove gut tracts and prepare gut contents for quantification. Briefly, we removed the foregut from each individual or collection of individuals and sonicated contents in water for 30 seconds. Gut content slurries were filtered onto gridded nitrocellulose membrane filters (Metricel GN-6, 25 mm, 0.45 </w:t>
       </w:r>
       <m:oMath>
         <m:r>
@@ -7022,19 +6242,7 @@
         </m:sSup>
       </m:oMath>
       <w:r>
-        <w:t>C for 15 min, placed on a microscope slide, cleared with Type B immersion oil, and covered with</w:t>
-      </w:r>
-      <w:r>
-        <w:t xml:space="preserve"> a cover slip. We took 5–10 random photographs under 200–400x magnification, depending on the density of particles, using a digital camera mounted on a compound microscope. From these photographs we identified all particles within each field and measured t</w:t>
-      </w:r>
-      <w:r>
-        <w:t>he relative area of particles using image analysis software (Schindelin et al. 2012). We classified particles into six categories: diatoms, green and filamentous algae, cyanobacteria, amorphous detritus, vascular and non-vascular plants (e.g., bryophytes),</w:t>
-      </w:r>
-      <w:r>
-        <w:t xml:space="preserve"> and animal material and then calculated the proportion of each food category in the gut by dividing their summed area by the total area of all particles. Gut contents of many predators were empty or contained unidentifiable, macerated prey. For these taxa</w:t>
-      </w:r>
-      <w:r>
-        <w:t>, we assumed 100% animal material.</w:t>
+        <w:t>C for 15 min, placed on a microscope slide, cleared with Type B immersion oil, and covered with a cover slip. We took 5–10 random photographs under 200–400x magnification, depending on the density of particles, using a digital camera mounted on a compound microscope. From these photographs we identified all particles within each field and measured the relative area of particles using image analysis software (Schindelin et al. 2012). We classified particles into six categories: diatoms, green and filamentous algae, cyanobacteria, amorphous detritus, vascular and non-vascular plants (e.g., bryophytes), and animal material and then calculated the proportion of each food category in the gut by dividing their summed area by the total area of all particles. Gut contents of many predators were empty or contained unidentifiable, macerated prey. For these taxa, we assumed 100% animal material.</w:t>
       </w:r>
     </w:p>
     <w:p>
@@ -7043,10 +6251,7 @@
       </w:pPr>
       <w:r>
         <w:lastRenderedPageBreak/>
-        <w:t>To estimate variability in diet compositions and to impute missing values for non-dominant, yet present, taxa, we modeled the diet proportions within each stream using a hierarchical multivariate model (Fordyce et al. 201</w:t>
-      </w:r>
-      <w:r>
-        <w:t xml:space="preserve">1, Coblentz et al. 2017). Here, the diet of a consumer population, </w:t>
+        <w:t xml:space="preserve">To estimate variability in diet compositions and to impute missing values for non-dominant, yet present, taxa, we modeled the diet proportions within each stream using a hierarchical multivariate model (Fordyce et al. 2011, Coblentz et al. 2017). Here, the diet of a consumer population, </w:t>
       </w:r>
       <w:r>
         <w:rPr>
@@ -7316,19 +6521,7 @@
             <w:rPr>
               <w:rFonts w:ascii="Cambria Math" w:hAnsi="Cambria Math"/>
             </w:rPr>
-            <m:t>Diric</m:t>
-          </m:r>
-          <m:r>
-            <w:rPr>
-              <w:rFonts w:ascii="Cambria Math" w:hAnsi="Cambria Math"/>
-            </w:rPr>
-            <m:t>h</m:t>
-          </m:r>
-          <m:r>
-            <w:rPr>
-              <w:rFonts w:ascii="Cambria Math" w:hAnsi="Cambria Math"/>
-            </w:rPr>
-            <m:t>let</m:t>
+            <m:t>Dirichlet</m:t>
           </m:r>
           <m:d>
             <m:dPr>
@@ -7485,10 +6678,7 @@
         </m:acc>
       </m:oMath>
       <w:r>
-        <w:t xml:space="preserve"> is a</w:t>
-      </w:r>
-      <w:r>
-        <w:t xml:space="preserve"> vector of the population’s diet proportions and </w:t>
+        <w:t xml:space="preserve"> is a vector of the population’s diet proportions and </w:t>
       </w:r>
       <m:oMath>
         <m:r>
@@ -7614,19 +6804,7 @@
             <w:rPr>
               <w:rFonts w:ascii="Cambria Math" w:hAnsi="Cambria Math"/>
             </w:rPr>
-            <m:t>Diric</m:t>
-          </m:r>
-          <m:r>
-            <w:rPr>
-              <w:rFonts w:ascii="Cambria Math" w:hAnsi="Cambria Math"/>
-            </w:rPr>
-            <m:t>h</m:t>
-          </m:r>
-          <m:r>
-            <w:rPr>
-              <w:rFonts w:ascii="Cambria Math" w:hAnsi="Cambria Math"/>
-            </w:rPr>
-            <m:t>let</m:t>
+            <m:t>Dirichlet</m:t>
           </m:r>
           <m:d>
             <m:dPr>
@@ -7753,10 +6931,7 @@
         </m:acc>
       </m:oMath>
       <w:r>
-        <w:t xml:space="preserve"> is a vector of ones the same length of basal resource t</w:t>
-      </w:r>
-      <w:r>
-        <w:t xml:space="preserve">ypes and </w:t>
+        <w:t xml:space="preserve"> is a vector of ones the same length of basal resource types and </w:t>
       </w:r>
       <m:oMath>
         <m:r>
@@ -7767,10 +6942,7 @@
         </m:r>
       </m:oMath>
       <w:r>
-        <w:t xml:space="preserve"> is the assumed concentration value. Models were fit in Stan with the ‘brms’ package in R (Bürkner 2017). For non-dominant taxa, diet proportions were imputed from the hierarchical model by resampling from posterior distributions. Importantly, th</w:t>
-      </w:r>
-      <w:r>
-        <w:t>is process allowed to maintain the hierarchical structure of the data when imputing missing values.</w:t>
+        <w:t xml:space="preserve"> is the assumed concentration value. Models were fit in Stan with the ‘brms’ package in R (Bürkner 2017). For non-dominant taxa, diet proportions were imputed from the hierarchical model by resampling from posterior distributions. Importantly, this process allowed to maintain the hierarchical structure of the data when imputing missing values.</w:t>
       </w:r>
     </w:p>
     <w:p>
@@ -7788,10 +6960,7 @@
         <w:t>PS</w:t>
       </w:r>
       <w:r>
-        <w:t xml:space="preserve">, Whittaker </w:t>
-      </w:r>
-      <w:r>
-        <w:t>1952) among modeled diet estimates. Proportional similarities were calculated as:</w:t>
+        <w:t>, Whittaker 1952) among modeled diet estimates. Proportional similarities were calculated as:</w:t>
       </w:r>
     </w:p>
     <w:p>
@@ -8090,10 +7259,7 @@
         <w:t>PS</w:t>
       </w:r>
       <w:r>
-        <w:t xml:space="preserve"> among streams we sampled 1000 estimates of the mean stream-level diet proportions</w:t>
-      </w:r>
-      <w:r>
-        <w:t xml:space="preserve"> for each stream and calculated </w:t>
+        <w:t xml:space="preserve"> among streams we sampled 1000 estimates of the mean stream-level diet proportions for each stream and calculated </w:t>
       </w:r>
       <w:r>
         <w:rPr>
@@ -8187,10 +7353,7 @@
         <w:pStyle w:val="TableCaption"/>
       </w:pPr>
       <w:r>
-        <w:t>Table 1. Evenness of organic matter fluxes among consumers within a stream community measured by the Gi</w:t>
-      </w:r>
-      <w:r>
-        <w:t>ni index, both raw ('non-normalized') and 'normalized' for consumer richness</w:t>
+        <w:t>Table 1. Evenness of organic matter fluxes among consumers within a stream community measured by the Gini index, both raw ('non-normalized') and 'normalized' for consumer richness</w:t>
       </w:r>
     </w:p>
     <w:tbl>
@@ -8723,10 +7886,7 @@
         <w:t>flux</w:t>
       </w:r>
       <w:r>
-        <w:t xml:space="preserve"> measurements in relation to (a) mean body size and (b) annual P:B compared to</w:t>
-      </w:r>
-      <w:r>
-        <w:t xml:space="preserve"> random species ordering. The red lines represent the 2.5% and 97.5% percentiles of the Sk</w:t>
+        <w:t xml:space="preserve"> measurements in relation to (a) mean body size and (b) annual P:B compared to random species ordering. The red lines represent the 2.5% and 97.5% percentiles of the Sk</w:t>
       </w:r>
       <w:r>
         <w:rPr>

</xml_diff>